<commit_message>
[ADD] Report Version 3
</commit_message>
<xml_diff>
--- a/ROS2_evaluation_research_thesis.docx
+++ b/ROS2_evaluation_research_thesis.docx
@@ -397,42 +397,40 @@
           <w:szCs w:val="28"/>
           <w:lang w:val="en-US"/>
         </w:rPr>
-        <w:t xml:space="preserve">Christof </w:t>
-      </w:r>
-      <w:proofErr w:type="spellStart"/>
+        <w:t>Christof Röhrig</w:t>
+      </w:r>
       <w:r>
         <w:rPr>
           <w:sz w:val="28"/>
           <w:szCs w:val="28"/>
           <w:lang w:val="en-US"/>
         </w:rPr>
-        <w:t>Röhrig</w:t>
-      </w:r>
-      <w:proofErr w:type="spellEnd"/>
-      <w:r>
+        <w:tab/>
+      </w:r>
+    </w:p>
+    <w:p>
+      <w:pPr>
         <w:rPr>
           <w:sz w:val="28"/>
           <w:szCs w:val="28"/>
           <w:lang w:val="en-US"/>
         </w:rPr>
-        <w:tab/>
-      </w:r>
-    </w:p>
-    <w:p>
-      <w:pPr>
+      </w:pPr>
+      <w:r>
         <w:rPr>
           <w:sz w:val="28"/>
           <w:szCs w:val="28"/>
           <w:lang w:val="en-US"/>
         </w:rPr>
-      </w:pPr>
+        <w:t>Co-Supervisor:</w:t>
+      </w:r>
       <w:r>
         <w:rPr>
           <w:sz w:val="28"/>
           <w:szCs w:val="28"/>
           <w:lang w:val="en-US"/>
         </w:rPr>
-        <w:t>Co-Supervisor:</w:t>
+        <w:tab/>
       </w:r>
       <w:r>
         <w:rPr>
@@ -448,16 +446,17 @@
           <w:szCs w:val="28"/>
           <w:lang w:val="en-US"/>
         </w:rPr>
-        <w:tab/>
-      </w:r>
-      <w:r>
+        <w:t>Merlin Stampa</w:t>
+      </w:r>
+    </w:p>
+    <w:p>
+      <w:pPr>
         <w:rPr>
           <w:sz w:val="28"/>
           <w:szCs w:val="28"/>
           <w:lang w:val="en-US"/>
         </w:rPr>
-        <w:t>Merlin Stampa</w:t>
-      </w:r>
+      </w:pPr>
     </w:p>
     <w:p>
       <w:pPr>
@@ -467,22 +466,21 @@
           <w:lang w:val="en-US"/>
         </w:rPr>
       </w:pPr>
-    </w:p>
-    <w:p>
-      <w:pPr>
+      <w:r>
         <w:rPr>
           <w:sz w:val="28"/>
           <w:szCs w:val="28"/>
           <w:lang w:val="en-US"/>
         </w:rPr>
-      </w:pPr>
+        <w:t xml:space="preserve">Date: </w:t>
+      </w:r>
       <w:r>
         <w:rPr>
           <w:sz w:val="28"/>
           <w:szCs w:val="28"/>
           <w:lang w:val="en-US"/>
         </w:rPr>
-        <w:t xml:space="preserve">Date: </w:t>
+        <w:tab/>
       </w:r>
       <w:r>
         <w:rPr>
@@ -514,7 +512,7 @@
           <w:szCs w:val="28"/>
           <w:lang w:val="en-US"/>
         </w:rPr>
-        <w:tab/>
+        <w:t>0</w:t>
       </w:r>
       <w:r>
         <w:rPr>
@@ -522,7 +520,7 @@
           <w:szCs w:val="28"/>
           <w:lang w:val="en-US"/>
         </w:rPr>
-        <w:t>03</w:t>
+        <w:t>6</w:t>
       </w:r>
       <w:r>
         <w:rPr>
@@ -565,7 +563,7 @@
           <w:lang w:val="en-US"/>
         </w:rPr>
       </w:pPr>
-      <w:bookmarkStart w:id="0" w:name="_Toc67471546"/>
+      <w:bookmarkStart w:id="0" w:name="_Toc74232300"/>
       <w:r>
         <w:rPr>
           <w:lang w:val="en-US"/>
@@ -697,7 +695,7 @@
         <w:rPr>
           <w:lang w:val="en-US"/>
         </w:rPr>
-        <w:t>1 and providing what is not. Here we evaluate real-time control of ROS</w:t>
+        <w:t>1 and providing what is not.</w:t>
       </w:r>
       <w:r>
         <w:rPr>
@@ -709,31 +707,103 @@
         <w:rPr>
           <w:lang w:val="en-US"/>
         </w:rPr>
-        <w:t>2 and compare it to RO</w:t>
-      </w:r>
-      <w:r>
-        <w:rPr>
-          <w:lang w:val="en-US"/>
-        </w:rPr>
-        <w:t xml:space="preserve">S </w:t>
-      </w:r>
-      <w:r>
-        <w:rPr>
-          <w:lang w:val="en-US"/>
-        </w:rPr>
-        <w:t xml:space="preserve">1. </w:t>
-      </w:r>
-      <w:r>
-        <w:rPr>
-          <w:lang w:val="en-US"/>
-        </w:rPr>
-        <w:t>I</w:t>
-      </w:r>
-      <w:r>
-        <w:rPr>
-          <w:lang w:val="en-US"/>
-        </w:rPr>
-        <w:t xml:space="preserve"> set up an experiment in PX4-Autopilot</w:t>
+        <w:t>The d</w:t>
+      </w:r>
+      <w:r>
+        <w:rPr>
+          <w:lang w:val="en-US"/>
+        </w:rPr>
+        <w:t>evelopment of UAV (Unmanned Aerial Vehicle) is complicated and always requires real-time operation and non-ideal network handling when needed. While ROS (Robot Operating System) 1 cannot support these features, ROS 2 has been developed to fill the void.</w:t>
+      </w:r>
+      <w:r>
+        <w:rPr>
+          <w:lang w:val="en-US"/>
+        </w:rPr>
+        <w:t xml:space="preserve"> </w:t>
+      </w:r>
+      <w:r>
+        <w:rPr>
+          <w:lang w:val="en-US"/>
+        </w:rPr>
+        <w:t xml:space="preserve">Here </w:t>
+      </w:r>
+      <w:r>
+        <w:rPr>
+          <w:lang w:val="en-US"/>
+        </w:rPr>
+        <w:t xml:space="preserve">the QoS (Quality of Service) will be evaluated in </w:t>
+      </w:r>
+      <w:r>
+        <w:rPr>
+          <w:lang w:val="en-US"/>
+        </w:rPr>
+        <w:t xml:space="preserve">a </w:t>
+      </w:r>
+      <w:r>
+        <w:rPr>
+          <w:lang w:val="en-US"/>
+        </w:rPr>
+        <w:t>lossy wireless network</w:t>
+      </w:r>
+      <w:r>
+        <w:rPr>
+          <w:lang w:val="en-US"/>
+        </w:rPr>
+        <w:t xml:space="preserve">. </w:t>
+      </w:r>
+      <w:r>
+        <w:rPr>
+          <w:lang w:val="en-US"/>
+        </w:rPr>
+        <w:t>A</w:t>
+      </w:r>
+      <w:r>
+        <w:rPr>
+          <w:lang w:val="en-US"/>
+        </w:rPr>
+        <w:t>n experiment</w:t>
+      </w:r>
+      <w:r>
+        <w:rPr>
+          <w:lang w:val="en-US"/>
+        </w:rPr>
+        <w:t xml:space="preserve"> is set up </w:t>
+      </w:r>
+      <w:r>
+        <w:rPr>
+          <w:lang w:val="en-US"/>
+        </w:rPr>
+        <w:t xml:space="preserve">using </w:t>
+      </w:r>
+      <w:r>
+        <w:rPr>
+          <w:lang w:val="en-US"/>
+        </w:rPr>
+        <w:t>a micro-RTPS bridge, Fast-RTPS(DDS)</w:t>
+      </w:r>
+      <w:r>
+        <w:rPr>
+          <w:lang w:val="en-US"/>
+        </w:rPr>
+        <w:t xml:space="preserve"> to establish a bridge between</w:t>
+      </w:r>
+      <w:r>
+        <w:rPr>
+          <w:lang w:val="en-US"/>
+        </w:rPr>
+        <w:t xml:space="preserve"> </w:t>
+      </w:r>
+      <w:r>
+        <w:rPr>
+          <w:lang w:val="en-US"/>
+        </w:rPr>
+        <w:t xml:space="preserve">the </w:t>
+      </w:r>
+      <w:r>
+        <w:rPr>
+          <w:lang w:val="en-US"/>
+        </w:rPr>
+        <w:t>PX4-Autopilot</w:t>
       </w:r>
       <w:r>
         <w:rPr>
@@ -745,7 +815,67 @@
         <w:rPr>
           <w:lang w:val="en-US"/>
         </w:rPr>
-        <w:t>, which sends goal points over a topic along with a heavy task sending and receiving HD images in both ROS</w:t>
+        <w:t xml:space="preserve"> and ROS2</w:t>
+      </w:r>
+      <w:r>
+        <w:rPr>
+          <w:lang w:val="en-US"/>
+        </w:rPr>
+        <w:t xml:space="preserve"> which sends </w:t>
+      </w:r>
+      <w:r>
+        <w:rPr>
+          <w:lang w:val="en-US"/>
+        </w:rPr>
+        <w:t>set</w:t>
+      </w:r>
+      <w:r>
+        <w:rPr>
+          <w:lang w:val="en-US"/>
+        </w:rPr>
+        <w:t xml:space="preserve">points </w:t>
+      </w:r>
+      <w:r>
+        <w:rPr>
+          <w:lang w:val="en-US"/>
+        </w:rPr>
+        <w:t>to the PX4 and also receives HD images and sensor data from PX4</w:t>
+      </w:r>
+      <w:r>
+        <w:rPr>
+          <w:lang w:val="en-US"/>
+        </w:rPr>
+        <w:t xml:space="preserve">. </w:t>
+      </w:r>
+      <w:r>
+        <w:rPr>
+          <w:lang w:val="en-US"/>
+        </w:rPr>
+        <w:t>T</w:t>
+      </w:r>
+      <w:r>
+        <w:rPr>
+          <w:lang w:val="en-US"/>
+        </w:rPr>
+        <w:t>he throughput</w:t>
+      </w:r>
+      <w:r>
+        <w:rPr>
+          <w:lang w:val="en-US"/>
+        </w:rPr>
+        <w:t>s</w:t>
+      </w:r>
+      <w:r>
+        <w:rPr>
+          <w:lang w:val="en-US"/>
+        </w:rPr>
+        <w:t>, delay</w:t>
+      </w:r>
+      <w:r>
+        <w:rPr>
+          <w:lang w:val="en-US"/>
+        </w:rPr>
+        <w:t>s, message ages, message periods</w:t>
       </w:r>
       <w:r>
         <w:rPr>
@@ -757,43 +887,31 @@
         <w:rPr>
           <w:lang w:val="en-US"/>
         </w:rPr>
-        <w:t>1 and ROS</w:t>
-      </w:r>
-      <w:r>
-        <w:rPr>
-          <w:lang w:val="en-US"/>
-        </w:rPr>
-        <w:t xml:space="preserve"> </w:t>
-      </w:r>
-      <w:r>
-        <w:rPr>
-          <w:lang w:val="en-US"/>
-        </w:rPr>
-        <w:t xml:space="preserve">2. Then we observe the throughput, delay in both of them. The results show that ROS2 always has significantly better outcomes </w:t>
-      </w:r>
-      <w:r>
-        <w:rPr>
-          <w:lang w:val="en-US"/>
-        </w:rPr>
-        <w:t>from</w:t>
-      </w:r>
-      <w:r>
-        <w:rPr>
-          <w:lang w:val="en-US"/>
-        </w:rPr>
-        <w:t xml:space="preserve"> </w:t>
-      </w:r>
-      <w:r>
-        <w:rPr>
-          <w:lang w:val="en-US"/>
-        </w:rPr>
-        <w:t xml:space="preserve">the </w:t>
-      </w:r>
-      <w:r>
-        <w:rPr>
-          <w:lang w:val="en-US"/>
-        </w:rPr>
-        <w:t>real-time control perspective.</w:t>
+        <w:t>will be observed and assessed</w:t>
+      </w:r>
+      <w:r>
+        <w:rPr>
+          <w:lang w:val="en-US"/>
+        </w:rPr>
+        <w:t>. The result show</w:t>
+      </w:r>
+      <w:r>
+        <w:rPr>
+          <w:lang w:val="en-US"/>
+        </w:rPr>
+        <w:t>s</w:t>
+      </w:r>
+      <w:r>
+        <w:rPr>
+          <w:lang w:val="en-US"/>
+        </w:rPr>
+        <w:t xml:space="preserve"> that </w:t>
+      </w:r>
+      <w:r>
+        <w:rPr>
+          <w:lang w:val="en-US"/>
+        </w:rPr>
+        <w:t xml:space="preserve">with properly adjusting QoS settings, the setpoints messages to the PX4 which is the most important are all transmitted without a very single message loss. </w:t>
       </w:r>
       <w:r>
         <w:rPr>
@@ -810,7 +928,7 @@
           <w:lang w:val="en-US"/>
         </w:rPr>
       </w:pPr>
-      <w:bookmarkStart w:id="1" w:name="_Toc67471547"/>
+      <w:bookmarkStart w:id="1" w:name="_Toc74232301"/>
       <w:r>
         <w:rPr>
           <w:lang w:val="en-US"/>
@@ -1036,7 +1154,7 @@
           <w:r>
             <w:fldChar w:fldCharType="separate"/>
           </w:r>
-          <w:hyperlink w:anchor="_Toc67471546" w:history="1">
+          <w:hyperlink w:anchor="_Toc74232300" w:history="1">
             <w:r>
               <w:rPr>
                 <w:rStyle w:val="Hyperlink"/>
@@ -1064,7 +1182,7 @@
                 <w:noProof/>
                 <w:webHidden/>
               </w:rPr>
-              <w:instrText xml:space="preserve"> PAGEREF _Toc67471546 \h </w:instrText>
+              <w:instrText xml:space="preserve"> PAGEREF _Toc74232300 \h </w:instrText>
             </w:r>
             <w:r>
               <w:rPr>
@@ -1108,7 +1226,7 @@
               <w:lang w:val="en-US"/>
             </w:rPr>
           </w:pPr>
-          <w:hyperlink w:anchor="_Toc67471547" w:history="1">
+          <w:hyperlink w:anchor="_Toc74232301" w:history="1">
             <w:r>
               <w:rPr>
                 <w:rStyle w:val="Hyperlink"/>
@@ -1136,7 +1254,7 @@
                 <w:noProof/>
                 <w:webHidden/>
               </w:rPr>
-              <w:instrText xml:space="preserve"> PAGEREF _Toc67471547 \h </w:instrText>
+              <w:instrText xml:space="preserve"> PAGEREF _Toc74232301 \h </w:instrText>
             </w:r>
             <w:r>
               <w:rPr>
@@ -1180,7 +1298,7 @@
               <w:lang w:val="en-US"/>
             </w:rPr>
           </w:pPr>
-          <w:hyperlink w:anchor="_Toc67471548" w:history="1">
+          <w:hyperlink w:anchor="_Toc74232302" w:history="1">
             <w:r>
               <w:rPr>
                 <w:rStyle w:val="Hyperlink"/>
@@ -1207,7 +1325,7 @@
                 <w:noProof/>
                 <w:webHidden/>
               </w:rPr>
-              <w:instrText xml:space="preserve"> PAGEREF _Toc67471548 \h </w:instrText>
+              <w:instrText xml:space="preserve"> PAGEREF _Toc74232302 \h </w:instrText>
             </w:r>
             <w:r>
               <w:rPr>
@@ -1227,7 +1345,7 @@
                 <w:noProof/>
                 <w:webHidden/>
               </w:rPr>
-              <w:t>v</w:t>
+              <w:t>vi</w:t>
             </w:r>
             <w:r>
               <w:rPr>
@@ -1251,7 +1369,7 @@
               <w:lang w:val="en-US"/>
             </w:rPr>
           </w:pPr>
-          <w:hyperlink w:anchor="_Toc67471549" w:history="1">
+          <w:hyperlink w:anchor="_Toc74232303" w:history="1">
             <w:r>
               <w:rPr>
                 <w:rStyle w:val="Hyperlink"/>
@@ -1278,7 +1396,7 @@
                 <w:noProof/>
                 <w:webHidden/>
               </w:rPr>
-              <w:instrText xml:space="preserve"> PAGEREF _Toc67471549 \h </w:instrText>
+              <w:instrText xml:space="preserve"> PAGEREF _Toc74232303 \h </w:instrText>
             </w:r>
             <w:r>
               <w:rPr>
@@ -1298,7 +1416,7 @@
                 <w:noProof/>
                 <w:webHidden/>
               </w:rPr>
-              <w:t>vi</w:t>
+              <w:t>vii</w:t>
             </w:r>
             <w:r>
               <w:rPr>
@@ -1322,7 +1440,7 @@
               <w:lang w:val="en-US"/>
             </w:rPr>
           </w:pPr>
-          <w:hyperlink w:anchor="_Toc67471550" w:history="1">
+          <w:hyperlink w:anchor="_Toc74232304" w:history="1">
             <w:r>
               <w:rPr>
                 <w:rStyle w:val="Hyperlink"/>
@@ -1349,7 +1467,7 @@
                 <w:noProof/>
                 <w:webHidden/>
               </w:rPr>
-              <w:instrText xml:space="preserve"> PAGEREF _Toc67471550 \h </w:instrText>
+              <w:instrText xml:space="preserve"> PAGEREF _Toc74232304 \h </w:instrText>
             </w:r>
             <w:r>
               <w:rPr>
@@ -1393,7 +1511,7 @@
               <w:lang w:val="en-US"/>
             </w:rPr>
           </w:pPr>
-          <w:hyperlink w:anchor="_Toc67471551" w:history="1">
+          <w:hyperlink w:anchor="_Toc74232305" w:history="1">
             <w:r>
               <w:rPr>
                 <w:rStyle w:val="Hyperlink"/>
@@ -1420,7 +1538,7 @@
                 <w:noProof/>
                 <w:webHidden/>
               </w:rPr>
-              <w:instrText xml:space="preserve"> PAGEREF _Toc67471551 \h </w:instrText>
+              <w:instrText xml:space="preserve"> PAGEREF _Toc74232305 \h </w:instrText>
             </w:r>
             <w:r>
               <w:rPr>
@@ -1464,7 +1582,7 @@
               <w:lang w:val="en-US"/>
             </w:rPr>
           </w:pPr>
-          <w:hyperlink w:anchor="_Toc67471552" w:history="1">
+          <w:hyperlink w:anchor="_Toc74232306" w:history="1">
             <w:r>
               <w:rPr>
                 <w:rStyle w:val="Hyperlink"/>
@@ -1491,7 +1609,7 @@
                 <w:noProof/>
                 <w:webHidden/>
               </w:rPr>
-              <w:instrText xml:space="preserve"> PAGEREF _Toc67471552 \h </w:instrText>
+              <w:instrText xml:space="preserve"> PAGEREF _Toc74232306 \h </w:instrText>
             </w:r>
             <w:r>
               <w:rPr>
@@ -1511,7 +1629,7 @@
                 <w:noProof/>
                 <w:webHidden/>
               </w:rPr>
-              <w:t>1</w:t>
+              <w:t>2</w:t>
             </w:r>
             <w:r>
               <w:rPr>
@@ -1535,7 +1653,7 @@
               <w:lang w:val="en-US"/>
             </w:rPr>
           </w:pPr>
-          <w:hyperlink w:anchor="_Toc67471553" w:history="1">
+          <w:hyperlink w:anchor="_Toc74232307" w:history="1">
             <w:r>
               <w:rPr>
                 <w:rStyle w:val="Hyperlink"/>
@@ -1562,7 +1680,7 @@
                 <w:noProof/>
                 <w:webHidden/>
               </w:rPr>
-              <w:instrText xml:space="preserve"> PAGEREF _Toc67471553 \h </w:instrText>
+              <w:instrText xml:space="preserve"> PAGEREF _Toc74232307 \h </w:instrText>
             </w:r>
             <w:r>
               <w:rPr>
@@ -1606,7 +1724,7 @@
               <w:lang w:val="en-US"/>
             </w:rPr>
           </w:pPr>
-          <w:hyperlink w:anchor="_Toc67471554" w:history="1">
+          <w:hyperlink w:anchor="_Toc74232308" w:history="1">
             <w:r>
               <w:rPr>
                 <w:rStyle w:val="Hyperlink"/>
@@ -1633,7 +1751,7 @@
                 <w:noProof/>
                 <w:webHidden/>
               </w:rPr>
-              <w:instrText xml:space="preserve"> PAGEREF _Toc67471554 \h </w:instrText>
+              <w:instrText xml:space="preserve"> PAGEREF _Toc74232308 \h </w:instrText>
             </w:r>
             <w:r>
               <w:rPr>
@@ -1677,13 +1795,13 @@
               <w:lang w:val="en-US"/>
             </w:rPr>
           </w:pPr>
-          <w:hyperlink w:anchor="_Toc67471555" w:history="1">
+          <w:hyperlink w:anchor="_Toc74232309" w:history="1">
             <w:r>
               <w:rPr>
                 <w:rStyle w:val="Hyperlink"/>
                 <w:noProof/>
               </w:rPr>
-              <w:t>2.1. ROS 1 basics (advantages and disadvantages)</w:t>
+              <w:t>2.1. ROS 2 basics</w:t>
             </w:r>
             <w:r>
               <w:rPr>
@@ -1704,7 +1822,7 @@
                 <w:noProof/>
                 <w:webHidden/>
               </w:rPr>
-              <w:instrText xml:space="preserve"> PAGEREF _Toc67471555 \h </w:instrText>
+              <w:instrText xml:space="preserve"> PAGEREF _Toc74232309 \h </w:instrText>
             </w:r>
             <w:r>
               <w:rPr>
@@ -1724,7 +1842,551 @@
                 <w:noProof/>
                 <w:webHidden/>
               </w:rPr>
-              <w:t>2</w:t>
+              <w:t>3</w:t>
+            </w:r>
+            <w:r>
+              <w:rPr>
+                <w:noProof/>
+                <w:webHidden/>
+              </w:rPr>
+              <w:fldChar w:fldCharType="end"/>
+            </w:r>
+          </w:hyperlink>
+        </w:p>
+        <w:p>
+          <w:pPr>
+            <w:pStyle w:val="TOC3"/>
+            <w:tabs>
+              <w:tab w:val="right" w:leader="dot" w:pos="8777"/>
+            </w:tabs>
+            <w:rPr>
+              <w:noProof/>
+            </w:rPr>
+          </w:pPr>
+          <w:hyperlink w:anchor="_Toc74232310" w:history="1">
+            <w:r>
+              <w:rPr>
+                <w:rStyle w:val="Hyperlink"/>
+                <w:noProof/>
+              </w:rPr>
+              <w:t>2.1.1. Nodes</w:t>
+            </w:r>
+            <w:r>
+              <w:rPr>
+                <w:noProof/>
+                <w:webHidden/>
+              </w:rPr>
+              <w:tab/>
+            </w:r>
+            <w:r>
+              <w:rPr>
+                <w:noProof/>
+                <w:webHidden/>
+              </w:rPr>
+              <w:fldChar w:fldCharType="begin"/>
+            </w:r>
+            <w:r>
+              <w:rPr>
+                <w:noProof/>
+                <w:webHidden/>
+              </w:rPr>
+              <w:instrText xml:space="preserve"> PAGEREF _Toc74232310 \h </w:instrText>
+            </w:r>
+            <w:r>
+              <w:rPr>
+                <w:noProof/>
+                <w:webHidden/>
+              </w:rPr>
+            </w:r>
+            <w:r>
+              <w:rPr>
+                <w:noProof/>
+                <w:webHidden/>
+              </w:rPr>
+              <w:fldChar w:fldCharType="separate"/>
+            </w:r>
+            <w:r>
+              <w:rPr>
+                <w:noProof/>
+                <w:webHidden/>
+              </w:rPr>
+              <w:t>3</w:t>
+            </w:r>
+            <w:r>
+              <w:rPr>
+                <w:noProof/>
+                <w:webHidden/>
+              </w:rPr>
+              <w:fldChar w:fldCharType="end"/>
+            </w:r>
+          </w:hyperlink>
+        </w:p>
+        <w:p>
+          <w:pPr>
+            <w:pStyle w:val="TOC3"/>
+            <w:tabs>
+              <w:tab w:val="right" w:leader="dot" w:pos="8777"/>
+            </w:tabs>
+            <w:rPr>
+              <w:noProof/>
+            </w:rPr>
+          </w:pPr>
+          <w:hyperlink w:anchor="_Toc74232311" w:history="1">
+            <w:r>
+              <w:rPr>
+                <w:rStyle w:val="Hyperlink"/>
+                <w:noProof/>
+              </w:rPr>
+              <w:t>2.1.2. Topics</w:t>
+            </w:r>
+            <w:r>
+              <w:rPr>
+                <w:noProof/>
+                <w:webHidden/>
+              </w:rPr>
+              <w:tab/>
+            </w:r>
+            <w:r>
+              <w:rPr>
+                <w:noProof/>
+                <w:webHidden/>
+              </w:rPr>
+              <w:fldChar w:fldCharType="begin"/>
+            </w:r>
+            <w:r>
+              <w:rPr>
+                <w:noProof/>
+                <w:webHidden/>
+              </w:rPr>
+              <w:instrText xml:space="preserve"> PAGEREF _Toc74232311 \h </w:instrText>
+            </w:r>
+            <w:r>
+              <w:rPr>
+                <w:noProof/>
+                <w:webHidden/>
+              </w:rPr>
+            </w:r>
+            <w:r>
+              <w:rPr>
+                <w:noProof/>
+                <w:webHidden/>
+              </w:rPr>
+              <w:fldChar w:fldCharType="separate"/>
+            </w:r>
+            <w:r>
+              <w:rPr>
+                <w:noProof/>
+                <w:webHidden/>
+              </w:rPr>
+              <w:t>3</w:t>
+            </w:r>
+            <w:r>
+              <w:rPr>
+                <w:noProof/>
+                <w:webHidden/>
+              </w:rPr>
+              <w:fldChar w:fldCharType="end"/>
+            </w:r>
+          </w:hyperlink>
+        </w:p>
+        <w:p>
+          <w:pPr>
+            <w:pStyle w:val="TOC3"/>
+            <w:tabs>
+              <w:tab w:val="right" w:leader="dot" w:pos="8777"/>
+            </w:tabs>
+            <w:rPr>
+              <w:noProof/>
+            </w:rPr>
+          </w:pPr>
+          <w:hyperlink w:anchor="_Toc74232312" w:history="1">
+            <w:r>
+              <w:rPr>
+                <w:rStyle w:val="Hyperlink"/>
+                <w:noProof/>
+              </w:rPr>
+              <w:t>2.1.3. Services</w:t>
+            </w:r>
+            <w:r>
+              <w:rPr>
+                <w:noProof/>
+                <w:webHidden/>
+              </w:rPr>
+              <w:tab/>
+            </w:r>
+            <w:r>
+              <w:rPr>
+                <w:noProof/>
+                <w:webHidden/>
+              </w:rPr>
+              <w:fldChar w:fldCharType="begin"/>
+            </w:r>
+            <w:r>
+              <w:rPr>
+                <w:noProof/>
+                <w:webHidden/>
+              </w:rPr>
+              <w:instrText xml:space="preserve"> PAGEREF _Toc74232312 \h </w:instrText>
+            </w:r>
+            <w:r>
+              <w:rPr>
+                <w:noProof/>
+                <w:webHidden/>
+              </w:rPr>
+            </w:r>
+            <w:r>
+              <w:rPr>
+                <w:noProof/>
+                <w:webHidden/>
+              </w:rPr>
+              <w:fldChar w:fldCharType="separate"/>
+            </w:r>
+            <w:r>
+              <w:rPr>
+                <w:noProof/>
+                <w:webHidden/>
+              </w:rPr>
+              <w:t>3</w:t>
+            </w:r>
+            <w:r>
+              <w:rPr>
+                <w:noProof/>
+                <w:webHidden/>
+              </w:rPr>
+              <w:fldChar w:fldCharType="end"/>
+            </w:r>
+          </w:hyperlink>
+        </w:p>
+        <w:p>
+          <w:pPr>
+            <w:pStyle w:val="TOC3"/>
+            <w:tabs>
+              <w:tab w:val="right" w:leader="dot" w:pos="8777"/>
+            </w:tabs>
+            <w:rPr>
+              <w:noProof/>
+            </w:rPr>
+          </w:pPr>
+          <w:hyperlink w:anchor="_Toc74232313" w:history="1">
+            <w:r>
+              <w:rPr>
+                <w:rStyle w:val="Hyperlink"/>
+                <w:noProof/>
+              </w:rPr>
+              <w:t>2.1.4. Parameters</w:t>
+            </w:r>
+            <w:r>
+              <w:rPr>
+                <w:noProof/>
+                <w:webHidden/>
+              </w:rPr>
+              <w:tab/>
+            </w:r>
+            <w:r>
+              <w:rPr>
+                <w:noProof/>
+                <w:webHidden/>
+              </w:rPr>
+              <w:fldChar w:fldCharType="begin"/>
+            </w:r>
+            <w:r>
+              <w:rPr>
+                <w:noProof/>
+                <w:webHidden/>
+              </w:rPr>
+              <w:instrText xml:space="preserve"> PAGEREF _Toc74232313 \h </w:instrText>
+            </w:r>
+            <w:r>
+              <w:rPr>
+                <w:noProof/>
+                <w:webHidden/>
+              </w:rPr>
+            </w:r>
+            <w:r>
+              <w:rPr>
+                <w:noProof/>
+                <w:webHidden/>
+              </w:rPr>
+              <w:fldChar w:fldCharType="separate"/>
+            </w:r>
+            <w:r>
+              <w:rPr>
+                <w:noProof/>
+                <w:webHidden/>
+              </w:rPr>
+              <w:t>3</w:t>
+            </w:r>
+            <w:r>
+              <w:rPr>
+                <w:noProof/>
+                <w:webHidden/>
+              </w:rPr>
+              <w:fldChar w:fldCharType="end"/>
+            </w:r>
+          </w:hyperlink>
+        </w:p>
+        <w:p>
+          <w:pPr>
+            <w:pStyle w:val="TOC3"/>
+            <w:tabs>
+              <w:tab w:val="right" w:leader="dot" w:pos="8777"/>
+            </w:tabs>
+            <w:rPr>
+              <w:noProof/>
+            </w:rPr>
+          </w:pPr>
+          <w:hyperlink w:anchor="_Toc74232314" w:history="1">
+            <w:r>
+              <w:rPr>
+                <w:rStyle w:val="Hyperlink"/>
+                <w:noProof/>
+              </w:rPr>
+              <w:t>2.1.5. Actions</w:t>
+            </w:r>
+            <w:r>
+              <w:rPr>
+                <w:noProof/>
+                <w:webHidden/>
+              </w:rPr>
+              <w:tab/>
+            </w:r>
+            <w:r>
+              <w:rPr>
+                <w:noProof/>
+                <w:webHidden/>
+              </w:rPr>
+              <w:fldChar w:fldCharType="begin"/>
+            </w:r>
+            <w:r>
+              <w:rPr>
+                <w:noProof/>
+                <w:webHidden/>
+              </w:rPr>
+              <w:instrText xml:space="preserve"> PAGEREF _Toc74232314 \h </w:instrText>
+            </w:r>
+            <w:r>
+              <w:rPr>
+                <w:noProof/>
+                <w:webHidden/>
+              </w:rPr>
+            </w:r>
+            <w:r>
+              <w:rPr>
+                <w:noProof/>
+                <w:webHidden/>
+              </w:rPr>
+              <w:fldChar w:fldCharType="separate"/>
+            </w:r>
+            <w:r>
+              <w:rPr>
+                <w:noProof/>
+                <w:webHidden/>
+              </w:rPr>
+              <w:t>3</w:t>
+            </w:r>
+            <w:r>
+              <w:rPr>
+                <w:noProof/>
+                <w:webHidden/>
+              </w:rPr>
+              <w:fldChar w:fldCharType="end"/>
+            </w:r>
+          </w:hyperlink>
+        </w:p>
+        <w:p>
+          <w:pPr>
+            <w:pStyle w:val="TOC3"/>
+            <w:tabs>
+              <w:tab w:val="right" w:leader="dot" w:pos="8777"/>
+            </w:tabs>
+            <w:rPr>
+              <w:noProof/>
+            </w:rPr>
+          </w:pPr>
+          <w:hyperlink w:anchor="_Toc74232315" w:history="1">
+            <w:r>
+              <w:rPr>
+                <w:rStyle w:val="Hyperlink"/>
+                <w:noProof/>
+              </w:rPr>
+              <w:t>2.1.6. Workingspace</w:t>
+            </w:r>
+            <w:r>
+              <w:rPr>
+                <w:noProof/>
+                <w:webHidden/>
+              </w:rPr>
+              <w:tab/>
+            </w:r>
+            <w:r>
+              <w:rPr>
+                <w:noProof/>
+                <w:webHidden/>
+              </w:rPr>
+              <w:fldChar w:fldCharType="begin"/>
+            </w:r>
+            <w:r>
+              <w:rPr>
+                <w:noProof/>
+                <w:webHidden/>
+              </w:rPr>
+              <w:instrText xml:space="preserve"> PAGEREF _Toc74232315 \h </w:instrText>
+            </w:r>
+            <w:r>
+              <w:rPr>
+                <w:noProof/>
+                <w:webHidden/>
+              </w:rPr>
+            </w:r>
+            <w:r>
+              <w:rPr>
+                <w:noProof/>
+                <w:webHidden/>
+              </w:rPr>
+              <w:fldChar w:fldCharType="separate"/>
+            </w:r>
+            <w:r>
+              <w:rPr>
+                <w:noProof/>
+                <w:webHidden/>
+              </w:rPr>
+              <w:t>3</w:t>
+            </w:r>
+            <w:r>
+              <w:rPr>
+                <w:noProof/>
+                <w:webHidden/>
+              </w:rPr>
+              <w:fldChar w:fldCharType="end"/>
+            </w:r>
+          </w:hyperlink>
+        </w:p>
+        <w:p>
+          <w:pPr>
+            <w:pStyle w:val="TOC3"/>
+            <w:tabs>
+              <w:tab w:val="right" w:leader="dot" w:pos="8777"/>
+            </w:tabs>
+            <w:rPr>
+              <w:noProof/>
+            </w:rPr>
+          </w:pPr>
+          <w:hyperlink w:anchor="_Toc74232316" w:history="1">
+            <w:r>
+              <w:rPr>
+                <w:rStyle w:val="Hyperlink"/>
+                <w:noProof/>
+              </w:rPr>
+              <w:t>2.1.7. Packages</w:t>
+            </w:r>
+            <w:r>
+              <w:rPr>
+                <w:noProof/>
+                <w:webHidden/>
+              </w:rPr>
+              <w:tab/>
+            </w:r>
+            <w:r>
+              <w:rPr>
+                <w:noProof/>
+                <w:webHidden/>
+              </w:rPr>
+              <w:fldChar w:fldCharType="begin"/>
+            </w:r>
+            <w:r>
+              <w:rPr>
+                <w:noProof/>
+                <w:webHidden/>
+              </w:rPr>
+              <w:instrText xml:space="preserve"> PAGEREF _Toc74232316 \h </w:instrText>
+            </w:r>
+            <w:r>
+              <w:rPr>
+                <w:noProof/>
+                <w:webHidden/>
+              </w:rPr>
+            </w:r>
+            <w:r>
+              <w:rPr>
+                <w:noProof/>
+                <w:webHidden/>
+              </w:rPr>
+              <w:fldChar w:fldCharType="separate"/>
+            </w:r>
+            <w:r>
+              <w:rPr>
+                <w:noProof/>
+                <w:webHidden/>
+              </w:rPr>
+              <w:t>3</w:t>
+            </w:r>
+            <w:r>
+              <w:rPr>
+                <w:noProof/>
+                <w:webHidden/>
+              </w:rPr>
+              <w:fldChar w:fldCharType="end"/>
+            </w:r>
+          </w:hyperlink>
+        </w:p>
+        <w:p>
+          <w:pPr>
+            <w:pStyle w:val="TOC3"/>
+            <w:tabs>
+              <w:tab w:val="right" w:leader="dot" w:pos="8777"/>
+            </w:tabs>
+            <w:rPr>
+              <w:noProof/>
+            </w:rPr>
+          </w:pPr>
+          <w:hyperlink w:anchor="_Toc74232317" w:history="1">
+            <w:r>
+              <w:rPr>
+                <w:rStyle w:val="Hyperlink"/>
+                <w:noProof/>
+              </w:rPr>
+              <w:t>2.1.8. Launch files</w:t>
+            </w:r>
+            <w:r>
+              <w:rPr>
+                <w:noProof/>
+                <w:webHidden/>
+              </w:rPr>
+              <w:tab/>
+            </w:r>
+            <w:r>
+              <w:rPr>
+                <w:noProof/>
+                <w:webHidden/>
+              </w:rPr>
+              <w:fldChar w:fldCharType="begin"/>
+            </w:r>
+            <w:r>
+              <w:rPr>
+                <w:noProof/>
+                <w:webHidden/>
+              </w:rPr>
+              <w:instrText xml:space="preserve"> PAGEREF _Toc74232317 \h </w:instrText>
+            </w:r>
+            <w:r>
+              <w:rPr>
+                <w:noProof/>
+                <w:webHidden/>
+              </w:rPr>
+            </w:r>
+            <w:r>
+              <w:rPr>
+                <w:noProof/>
+                <w:webHidden/>
+              </w:rPr>
+              <w:fldChar w:fldCharType="separate"/>
+            </w:r>
+            <w:r>
+              <w:rPr>
+                <w:noProof/>
+                <w:webHidden/>
+              </w:rPr>
+              <w:t>3</w:t>
             </w:r>
             <w:r>
               <w:rPr>
@@ -1748,13 +2410,13 @@
               <w:lang w:val="en-US"/>
             </w:rPr>
           </w:pPr>
-          <w:hyperlink w:anchor="_Toc67471556" w:history="1">
+          <w:hyperlink w:anchor="_Toc74232318" w:history="1">
             <w:r>
               <w:rPr>
                 <w:rStyle w:val="Hyperlink"/>
                 <w:noProof/>
               </w:rPr>
-              <w:t>2.2. ROS 2 basics</w:t>
+              <w:t>2.2. RTPS/DDS Interface: PX4-Fast RTPS(DDS) Bridge</w:t>
             </w:r>
             <w:r>
               <w:rPr>
@@ -1775,7 +2437,7 @@
                 <w:noProof/>
                 <w:webHidden/>
               </w:rPr>
-              <w:instrText xml:space="preserve"> PAGEREF _Toc67471556 \h </w:instrText>
+              <w:instrText xml:space="preserve"> PAGEREF _Toc74232318 \h </w:instrText>
             </w:r>
             <w:r>
               <w:rPr>
@@ -1795,7 +2457,347 @@
                 <w:noProof/>
                 <w:webHidden/>
               </w:rPr>
-              <w:t>2</w:t>
+              <w:t>3</w:t>
+            </w:r>
+            <w:r>
+              <w:rPr>
+                <w:noProof/>
+                <w:webHidden/>
+              </w:rPr>
+              <w:fldChar w:fldCharType="end"/>
+            </w:r>
+          </w:hyperlink>
+        </w:p>
+        <w:p>
+          <w:pPr>
+            <w:pStyle w:val="TOC3"/>
+            <w:tabs>
+              <w:tab w:val="right" w:leader="dot" w:pos="8777"/>
+            </w:tabs>
+            <w:rPr>
+              <w:noProof/>
+            </w:rPr>
+          </w:pPr>
+          <w:hyperlink w:anchor="_Toc74232319" w:history="1">
+            <w:r>
+              <w:rPr>
+                <w:rStyle w:val="Hyperlink"/>
+                <w:noProof/>
+              </w:rPr>
+              <w:t>2.2.1. Architectural overview</w:t>
+            </w:r>
+            <w:r>
+              <w:rPr>
+                <w:noProof/>
+                <w:webHidden/>
+              </w:rPr>
+              <w:tab/>
+            </w:r>
+            <w:r>
+              <w:rPr>
+                <w:noProof/>
+                <w:webHidden/>
+              </w:rPr>
+              <w:fldChar w:fldCharType="begin"/>
+            </w:r>
+            <w:r>
+              <w:rPr>
+                <w:noProof/>
+                <w:webHidden/>
+              </w:rPr>
+              <w:instrText xml:space="preserve"> PAGEREF _Toc74232319 \h </w:instrText>
+            </w:r>
+            <w:r>
+              <w:rPr>
+                <w:noProof/>
+                <w:webHidden/>
+              </w:rPr>
+            </w:r>
+            <w:r>
+              <w:rPr>
+                <w:noProof/>
+                <w:webHidden/>
+              </w:rPr>
+              <w:fldChar w:fldCharType="separate"/>
+            </w:r>
+            <w:r>
+              <w:rPr>
+                <w:noProof/>
+                <w:webHidden/>
+              </w:rPr>
+              <w:t>3</w:t>
+            </w:r>
+            <w:r>
+              <w:rPr>
+                <w:noProof/>
+                <w:webHidden/>
+              </w:rPr>
+              <w:fldChar w:fldCharType="end"/>
+            </w:r>
+          </w:hyperlink>
+        </w:p>
+        <w:p>
+          <w:pPr>
+            <w:pStyle w:val="TOC3"/>
+            <w:tabs>
+              <w:tab w:val="right" w:leader="dot" w:pos="8777"/>
+            </w:tabs>
+            <w:rPr>
+              <w:noProof/>
+            </w:rPr>
+          </w:pPr>
+          <w:hyperlink w:anchor="_Toc74232320" w:history="1">
+            <w:r>
+              <w:rPr>
+                <w:rStyle w:val="Hyperlink"/>
+                <w:noProof/>
+              </w:rPr>
+              <w:t>2.2.2. Code generation</w:t>
+            </w:r>
+            <w:r>
+              <w:rPr>
+                <w:noProof/>
+                <w:webHidden/>
+              </w:rPr>
+              <w:tab/>
+            </w:r>
+            <w:r>
+              <w:rPr>
+                <w:noProof/>
+                <w:webHidden/>
+              </w:rPr>
+              <w:fldChar w:fldCharType="begin"/>
+            </w:r>
+            <w:r>
+              <w:rPr>
+                <w:noProof/>
+                <w:webHidden/>
+              </w:rPr>
+              <w:instrText xml:space="preserve"> PAGEREF _Toc74232320 \h </w:instrText>
+            </w:r>
+            <w:r>
+              <w:rPr>
+                <w:noProof/>
+                <w:webHidden/>
+              </w:rPr>
+            </w:r>
+            <w:r>
+              <w:rPr>
+                <w:noProof/>
+                <w:webHidden/>
+              </w:rPr>
+              <w:fldChar w:fldCharType="separate"/>
+            </w:r>
+            <w:r>
+              <w:rPr>
+                <w:noProof/>
+                <w:webHidden/>
+              </w:rPr>
+              <w:t>3</w:t>
+            </w:r>
+            <w:r>
+              <w:rPr>
+                <w:noProof/>
+                <w:webHidden/>
+              </w:rPr>
+              <w:fldChar w:fldCharType="end"/>
+            </w:r>
+          </w:hyperlink>
+        </w:p>
+        <w:p>
+          <w:pPr>
+            <w:pStyle w:val="TOC3"/>
+            <w:tabs>
+              <w:tab w:val="right" w:leader="dot" w:pos="8777"/>
+            </w:tabs>
+            <w:rPr>
+              <w:noProof/>
+            </w:rPr>
+          </w:pPr>
+          <w:hyperlink w:anchor="_Toc74232321" w:history="1">
+            <w:r>
+              <w:rPr>
+                <w:rStyle w:val="Hyperlink"/>
+                <w:noProof/>
+              </w:rPr>
+              <w:t>2.2.3. uORB messages support</w:t>
+            </w:r>
+            <w:r>
+              <w:rPr>
+                <w:noProof/>
+                <w:webHidden/>
+              </w:rPr>
+              <w:tab/>
+            </w:r>
+            <w:r>
+              <w:rPr>
+                <w:noProof/>
+                <w:webHidden/>
+              </w:rPr>
+              <w:fldChar w:fldCharType="begin"/>
+            </w:r>
+            <w:r>
+              <w:rPr>
+                <w:noProof/>
+                <w:webHidden/>
+              </w:rPr>
+              <w:instrText xml:space="preserve"> PAGEREF _Toc74232321 \h </w:instrText>
+            </w:r>
+            <w:r>
+              <w:rPr>
+                <w:noProof/>
+                <w:webHidden/>
+              </w:rPr>
+            </w:r>
+            <w:r>
+              <w:rPr>
+                <w:noProof/>
+                <w:webHidden/>
+              </w:rPr>
+              <w:fldChar w:fldCharType="separate"/>
+            </w:r>
+            <w:r>
+              <w:rPr>
+                <w:noProof/>
+                <w:webHidden/>
+              </w:rPr>
+              <w:t>3</w:t>
+            </w:r>
+            <w:r>
+              <w:rPr>
+                <w:noProof/>
+                <w:webHidden/>
+              </w:rPr>
+              <w:fldChar w:fldCharType="end"/>
+            </w:r>
+          </w:hyperlink>
+        </w:p>
+        <w:p>
+          <w:pPr>
+            <w:pStyle w:val="TOC3"/>
+            <w:tabs>
+              <w:tab w:val="right" w:leader="dot" w:pos="8777"/>
+            </w:tabs>
+            <w:rPr>
+              <w:noProof/>
+            </w:rPr>
+          </w:pPr>
+          <w:hyperlink w:anchor="_Toc74232322" w:history="1">
+            <w:r>
+              <w:rPr>
+                <w:rStyle w:val="Hyperlink"/>
+                <w:noProof/>
+              </w:rPr>
+              <w:t>2.2.4. Client (PX4/PX4-Autopilot)</w:t>
+            </w:r>
+            <w:r>
+              <w:rPr>
+                <w:noProof/>
+                <w:webHidden/>
+              </w:rPr>
+              <w:tab/>
+            </w:r>
+            <w:r>
+              <w:rPr>
+                <w:noProof/>
+                <w:webHidden/>
+              </w:rPr>
+              <w:fldChar w:fldCharType="begin"/>
+            </w:r>
+            <w:r>
+              <w:rPr>
+                <w:noProof/>
+                <w:webHidden/>
+              </w:rPr>
+              <w:instrText xml:space="preserve"> PAGEREF _Toc74232322 \h </w:instrText>
+            </w:r>
+            <w:r>
+              <w:rPr>
+                <w:noProof/>
+                <w:webHidden/>
+              </w:rPr>
+            </w:r>
+            <w:r>
+              <w:rPr>
+                <w:noProof/>
+                <w:webHidden/>
+              </w:rPr>
+              <w:fldChar w:fldCharType="separate"/>
+            </w:r>
+            <w:r>
+              <w:rPr>
+                <w:noProof/>
+                <w:webHidden/>
+              </w:rPr>
+              <w:t>3</w:t>
+            </w:r>
+            <w:r>
+              <w:rPr>
+                <w:noProof/>
+                <w:webHidden/>
+              </w:rPr>
+              <w:fldChar w:fldCharType="end"/>
+            </w:r>
+          </w:hyperlink>
+        </w:p>
+        <w:p>
+          <w:pPr>
+            <w:pStyle w:val="TOC3"/>
+            <w:tabs>
+              <w:tab w:val="right" w:leader="dot" w:pos="8777"/>
+            </w:tabs>
+            <w:rPr>
+              <w:noProof/>
+            </w:rPr>
+          </w:pPr>
+          <w:hyperlink w:anchor="_Toc74232323" w:history="1">
+            <w:r>
+              <w:rPr>
+                <w:rStyle w:val="Hyperlink"/>
+                <w:noProof/>
+              </w:rPr>
+              <w:t>2.2.5. Agent in an Offboard Fast DDS interface (ROS-independent)</w:t>
+            </w:r>
+            <w:r>
+              <w:rPr>
+                <w:noProof/>
+                <w:webHidden/>
+              </w:rPr>
+              <w:tab/>
+            </w:r>
+            <w:r>
+              <w:rPr>
+                <w:noProof/>
+                <w:webHidden/>
+              </w:rPr>
+              <w:fldChar w:fldCharType="begin"/>
+            </w:r>
+            <w:r>
+              <w:rPr>
+                <w:noProof/>
+                <w:webHidden/>
+              </w:rPr>
+              <w:instrText xml:space="preserve"> PAGEREF _Toc74232323 \h </w:instrText>
+            </w:r>
+            <w:r>
+              <w:rPr>
+                <w:noProof/>
+                <w:webHidden/>
+              </w:rPr>
+            </w:r>
+            <w:r>
+              <w:rPr>
+                <w:noProof/>
+                <w:webHidden/>
+              </w:rPr>
+              <w:fldChar w:fldCharType="separate"/>
+            </w:r>
+            <w:r>
+              <w:rPr>
+                <w:noProof/>
+                <w:webHidden/>
+              </w:rPr>
+              <w:t>3</w:t>
             </w:r>
             <w:r>
               <w:rPr>
@@ -1819,13 +2821,13 @@
               <w:lang w:val="en-US"/>
             </w:rPr>
           </w:pPr>
-          <w:hyperlink w:anchor="_Toc67471557" w:history="1">
+          <w:hyperlink w:anchor="_Toc74232324" w:history="1">
             <w:r>
               <w:rPr>
                 <w:rStyle w:val="Hyperlink"/>
                 <w:noProof/>
               </w:rPr>
-              <w:t>2.3. ROS 1 and ROS 2 comparison</w:t>
+              <w:t>2.3. Quality of Service</w:t>
             </w:r>
             <w:r>
               <w:rPr>
@@ -1846,7 +2848,7 @@
                 <w:noProof/>
                 <w:webHidden/>
               </w:rPr>
-              <w:instrText xml:space="preserve"> PAGEREF _Toc67471557 \h </w:instrText>
+              <w:instrText xml:space="preserve"> PAGEREF _Toc74232324 \h </w:instrText>
             </w:r>
             <w:r>
               <w:rPr>
@@ -1866,7 +2868,347 @@
                 <w:noProof/>
                 <w:webHidden/>
               </w:rPr>
-              <w:t>2</w:t>
+              <w:t>3</w:t>
+            </w:r>
+            <w:r>
+              <w:rPr>
+                <w:noProof/>
+                <w:webHidden/>
+              </w:rPr>
+              <w:fldChar w:fldCharType="end"/>
+            </w:r>
+          </w:hyperlink>
+        </w:p>
+        <w:p>
+          <w:pPr>
+            <w:pStyle w:val="TOC3"/>
+            <w:tabs>
+              <w:tab w:val="right" w:leader="dot" w:pos="8777"/>
+            </w:tabs>
+            <w:rPr>
+              <w:noProof/>
+            </w:rPr>
+          </w:pPr>
+          <w:hyperlink w:anchor="_Toc74232325" w:history="1">
+            <w:r>
+              <w:rPr>
+                <w:rStyle w:val="Hyperlink"/>
+                <w:noProof/>
+              </w:rPr>
+              <w:t>2.3.1. Overview</w:t>
+            </w:r>
+            <w:r>
+              <w:rPr>
+                <w:noProof/>
+                <w:webHidden/>
+              </w:rPr>
+              <w:tab/>
+            </w:r>
+            <w:r>
+              <w:rPr>
+                <w:noProof/>
+                <w:webHidden/>
+              </w:rPr>
+              <w:fldChar w:fldCharType="begin"/>
+            </w:r>
+            <w:r>
+              <w:rPr>
+                <w:noProof/>
+                <w:webHidden/>
+              </w:rPr>
+              <w:instrText xml:space="preserve"> PAGEREF _Toc74232325 \h </w:instrText>
+            </w:r>
+            <w:r>
+              <w:rPr>
+                <w:noProof/>
+                <w:webHidden/>
+              </w:rPr>
+            </w:r>
+            <w:r>
+              <w:rPr>
+                <w:noProof/>
+                <w:webHidden/>
+              </w:rPr>
+              <w:fldChar w:fldCharType="separate"/>
+            </w:r>
+            <w:r>
+              <w:rPr>
+                <w:noProof/>
+                <w:webHidden/>
+              </w:rPr>
+              <w:t>3</w:t>
+            </w:r>
+            <w:r>
+              <w:rPr>
+                <w:noProof/>
+                <w:webHidden/>
+              </w:rPr>
+              <w:fldChar w:fldCharType="end"/>
+            </w:r>
+          </w:hyperlink>
+        </w:p>
+        <w:p>
+          <w:pPr>
+            <w:pStyle w:val="TOC3"/>
+            <w:tabs>
+              <w:tab w:val="right" w:leader="dot" w:pos="8777"/>
+            </w:tabs>
+            <w:rPr>
+              <w:noProof/>
+            </w:rPr>
+          </w:pPr>
+          <w:hyperlink w:anchor="_Toc74232326" w:history="1">
+            <w:r>
+              <w:rPr>
+                <w:rStyle w:val="Hyperlink"/>
+                <w:noProof/>
+              </w:rPr>
+              <w:t>2.3.2. QoS policies</w:t>
+            </w:r>
+            <w:r>
+              <w:rPr>
+                <w:noProof/>
+                <w:webHidden/>
+              </w:rPr>
+              <w:tab/>
+            </w:r>
+            <w:r>
+              <w:rPr>
+                <w:noProof/>
+                <w:webHidden/>
+              </w:rPr>
+              <w:fldChar w:fldCharType="begin"/>
+            </w:r>
+            <w:r>
+              <w:rPr>
+                <w:noProof/>
+                <w:webHidden/>
+              </w:rPr>
+              <w:instrText xml:space="preserve"> PAGEREF _Toc74232326 \h </w:instrText>
+            </w:r>
+            <w:r>
+              <w:rPr>
+                <w:noProof/>
+                <w:webHidden/>
+              </w:rPr>
+            </w:r>
+            <w:r>
+              <w:rPr>
+                <w:noProof/>
+                <w:webHidden/>
+              </w:rPr>
+              <w:fldChar w:fldCharType="separate"/>
+            </w:r>
+            <w:r>
+              <w:rPr>
+                <w:noProof/>
+                <w:webHidden/>
+              </w:rPr>
+              <w:t>3</w:t>
+            </w:r>
+            <w:r>
+              <w:rPr>
+                <w:noProof/>
+                <w:webHidden/>
+              </w:rPr>
+              <w:fldChar w:fldCharType="end"/>
+            </w:r>
+          </w:hyperlink>
+        </w:p>
+        <w:p>
+          <w:pPr>
+            <w:pStyle w:val="TOC3"/>
+            <w:tabs>
+              <w:tab w:val="right" w:leader="dot" w:pos="8777"/>
+            </w:tabs>
+            <w:rPr>
+              <w:noProof/>
+            </w:rPr>
+          </w:pPr>
+          <w:hyperlink w:anchor="_Toc74232327" w:history="1">
+            <w:r>
+              <w:rPr>
+                <w:rStyle w:val="Hyperlink"/>
+                <w:noProof/>
+              </w:rPr>
+              <w:t>2.3.3. Comparison to ROS 1</w:t>
+            </w:r>
+            <w:r>
+              <w:rPr>
+                <w:noProof/>
+                <w:webHidden/>
+              </w:rPr>
+              <w:tab/>
+            </w:r>
+            <w:r>
+              <w:rPr>
+                <w:noProof/>
+                <w:webHidden/>
+              </w:rPr>
+              <w:fldChar w:fldCharType="begin"/>
+            </w:r>
+            <w:r>
+              <w:rPr>
+                <w:noProof/>
+                <w:webHidden/>
+              </w:rPr>
+              <w:instrText xml:space="preserve"> PAGEREF _Toc74232327 \h </w:instrText>
+            </w:r>
+            <w:r>
+              <w:rPr>
+                <w:noProof/>
+                <w:webHidden/>
+              </w:rPr>
+            </w:r>
+            <w:r>
+              <w:rPr>
+                <w:noProof/>
+                <w:webHidden/>
+              </w:rPr>
+              <w:fldChar w:fldCharType="separate"/>
+            </w:r>
+            <w:r>
+              <w:rPr>
+                <w:noProof/>
+                <w:webHidden/>
+              </w:rPr>
+              <w:t>3</w:t>
+            </w:r>
+            <w:r>
+              <w:rPr>
+                <w:noProof/>
+                <w:webHidden/>
+              </w:rPr>
+              <w:fldChar w:fldCharType="end"/>
+            </w:r>
+          </w:hyperlink>
+        </w:p>
+        <w:p>
+          <w:pPr>
+            <w:pStyle w:val="TOC3"/>
+            <w:tabs>
+              <w:tab w:val="right" w:leader="dot" w:pos="8777"/>
+            </w:tabs>
+            <w:rPr>
+              <w:noProof/>
+            </w:rPr>
+          </w:pPr>
+          <w:hyperlink w:anchor="_Toc74232328" w:history="1">
+            <w:r>
+              <w:rPr>
+                <w:rStyle w:val="Hyperlink"/>
+                <w:noProof/>
+              </w:rPr>
+              <w:t>2.3.4. QoS compatibilities</w:t>
+            </w:r>
+            <w:r>
+              <w:rPr>
+                <w:noProof/>
+                <w:webHidden/>
+              </w:rPr>
+              <w:tab/>
+            </w:r>
+            <w:r>
+              <w:rPr>
+                <w:noProof/>
+                <w:webHidden/>
+              </w:rPr>
+              <w:fldChar w:fldCharType="begin"/>
+            </w:r>
+            <w:r>
+              <w:rPr>
+                <w:noProof/>
+                <w:webHidden/>
+              </w:rPr>
+              <w:instrText xml:space="preserve"> PAGEREF _Toc74232328 \h </w:instrText>
+            </w:r>
+            <w:r>
+              <w:rPr>
+                <w:noProof/>
+                <w:webHidden/>
+              </w:rPr>
+            </w:r>
+            <w:r>
+              <w:rPr>
+                <w:noProof/>
+                <w:webHidden/>
+              </w:rPr>
+              <w:fldChar w:fldCharType="separate"/>
+            </w:r>
+            <w:r>
+              <w:rPr>
+                <w:noProof/>
+                <w:webHidden/>
+              </w:rPr>
+              <w:t>3</w:t>
+            </w:r>
+            <w:r>
+              <w:rPr>
+                <w:noProof/>
+                <w:webHidden/>
+              </w:rPr>
+              <w:fldChar w:fldCharType="end"/>
+            </w:r>
+          </w:hyperlink>
+        </w:p>
+        <w:p>
+          <w:pPr>
+            <w:pStyle w:val="TOC3"/>
+            <w:tabs>
+              <w:tab w:val="right" w:leader="dot" w:pos="8777"/>
+            </w:tabs>
+            <w:rPr>
+              <w:noProof/>
+            </w:rPr>
+          </w:pPr>
+          <w:hyperlink w:anchor="_Toc74232329" w:history="1">
+            <w:r>
+              <w:rPr>
+                <w:rStyle w:val="Hyperlink"/>
+                <w:noProof/>
+              </w:rPr>
+              <w:t>2.3.5. QoS events</w:t>
+            </w:r>
+            <w:r>
+              <w:rPr>
+                <w:noProof/>
+                <w:webHidden/>
+              </w:rPr>
+              <w:tab/>
+            </w:r>
+            <w:r>
+              <w:rPr>
+                <w:noProof/>
+                <w:webHidden/>
+              </w:rPr>
+              <w:fldChar w:fldCharType="begin"/>
+            </w:r>
+            <w:r>
+              <w:rPr>
+                <w:noProof/>
+                <w:webHidden/>
+              </w:rPr>
+              <w:instrText xml:space="preserve"> PAGEREF _Toc74232329 \h </w:instrText>
+            </w:r>
+            <w:r>
+              <w:rPr>
+                <w:noProof/>
+                <w:webHidden/>
+              </w:rPr>
+            </w:r>
+            <w:r>
+              <w:rPr>
+                <w:noProof/>
+                <w:webHidden/>
+              </w:rPr>
+              <w:fldChar w:fldCharType="separate"/>
+            </w:r>
+            <w:r>
+              <w:rPr>
+                <w:noProof/>
+                <w:webHidden/>
+              </w:rPr>
+              <w:t>3</w:t>
             </w:r>
             <w:r>
               <w:rPr>
@@ -1890,13 +3232,13 @@
               <w:lang w:val="en-US"/>
             </w:rPr>
           </w:pPr>
-          <w:hyperlink w:anchor="_Toc67471558" w:history="1">
+          <w:hyperlink w:anchor="_Toc74232330" w:history="1">
             <w:r>
               <w:rPr>
                 <w:rStyle w:val="Hyperlink"/>
                 <w:noProof/>
               </w:rPr>
-              <w:t>2.4. Evaluation tools</w:t>
+              <w:t>2.3. Evaluation tools</w:t>
             </w:r>
             <w:r>
               <w:rPr>
@@ -1917,7 +3259,7 @@
                 <w:noProof/>
                 <w:webHidden/>
               </w:rPr>
-              <w:instrText xml:space="preserve"> PAGEREF _Toc67471558 \h </w:instrText>
+              <w:instrText xml:space="preserve"> PAGEREF _Toc74232330 \h </w:instrText>
             </w:r>
             <w:r>
               <w:rPr>
@@ -1937,7 +3279,143 @@
                 <w:noProof/>
                 <w:webHidden/>
               </w:rPr>
-              <w:t>2</w:t>
+              <w:t>3</w:t>
+            </w:r>
+            <w:r>
+              <w:rPr>
+                <w:noProof/>
+                <w:webHidden/>
+              </w:rPr>
+              <w:fldChar w:fldCharType="end"/>
+            </w:r>
+          </w:hyperlink>
+        </w:p>
+        <w:p>
+          <w:pPr>
+            <w:pStyle w:val="TOC3"/>
+            <w:tabs>
+              <w:tab w:val="right" w:leader="dot" w:pos="8777"/>
+            </w:tabs>
+            <w:rPr>
+              <w:noProof/>
+            </w:rPr>
+          </w:pPr>
+          <w:hyperlink w:anchor="_Toc74232331" w:history="1">
+            <w:r>
+              <w:rPr>
+                <w:rStyle w:val="Hyperlink"/>
+                <w:noProof/>
+              </w:rPr>
+              <w:t>2.3.1. Linux network traffic control utility</w:t>
+            </w:r>
+            <w:r>
+              <w:rPr>
+                <w:noProof/>
+                <w:webHidden/>
+              </w:rPr>
+              <w:tab/>
+            </w:r>
+            <w:r>
+              <w:rPr>
+                <w:noProof/>
+                <w:webHidden/>
+              </w:rPr>
+              <w:fldChar w:fldCharType="begin"/>
+            </w:r>
+            <w:r>
+              <w:rPr>
+                <w:noProof/>
+                <w:webHidden/>
+              </w:rPr>
+              <w:instrText xml:space="preserve"> PAGEREF _Toc74232331 \h </w:instrText>
+            </w:r>
+            <w:r>
+              <w:rPr>
+                <w:noProof/>
+                <w:webHidden/>
+              </w:rPr>
+            </w:r>
+            <w:r>
+              <w:rPr>
+                <w:noProof/>
+                <w:webHidden/>
+              </w:rPr>
+              <w:fldChar w:fldCharType="separate"/>
+            </w:r>
+            <w:r>
+              <w:rPr>
+                <w:noProof/>
+                <w:webHidden/>
+              </w:rPr>
+              <w:t>3</w:t>
+            </w:r>
+            <w:r>
+              <w:rPr>
+                <w:noProof/>
+                <w:webHidden/>
+              </w:rPr>
+              <w:fldChar w:fldCharType="end"/>
+            </w:r>
+          </w:hyperlink>
+        </w:p>
+        <w:p>
+          <w:pPr>
+            <w:pStyle w:val="TOC3"/>
+            <w:tabs>
+              <w:tab w:val="right" w:leader="dot" w:pos="8777"/>
+            </w:tabs>
+            <w:rPr>
+              <w:noProof/>
+            </w:rPr>
+          </w:pPr>
+          <w:hyperlink w:anchor="_Toc74232332" w:history="1">
+            <w:r>
+              <w:rPr>
+                <w:rStyle w:val="Hyperlink"/>
+                <w:noProof/>
+              </w:rPr>
+              <w:t>2.3.2. ROS 2 Topic Statistics</w:t>
+            </w:r>
+            <w:r>
+              <w:rPr>
+                <w:noProof/>
+                <w:webHidden/>
+              </w:rPr>
+              <w:tab/>
+            </w:r>
+            <w:r>
+              <w:rPr>
+                <w:noProof/>
+                <w:webHidden/>
+              </w:rPr>
+              <w:fldChar w:fldCharType="begin"/>
+            </w:r>
+            <w:r>
+              <w:rPr>
+                <w:noProof/>
+                <w:webHidden/>
+              </w:rPr>
+              <w:instrText xml:space="preserve"> PAGEREF _Toc74232332 \h </w:instrText>
+            </w:r>
+            <w:r>
+              <w:rPr>
+                <w:noProof/>
+                <w:webHidden/>
+              </w:rPr>
+            </w:r>
+            <w:r>
+              <w:rPr>
+                <w:noProof/>
+                <w:webHidden/>
+              </w:rPr>
+              <w:fldChar w:fldCharType="separate"/>
+            </w:r>
+            <w:r>
+              <w:rPr>
+                <w:noProof/>
+                <w:webHidden/>
+              </w:rPr>
+              <w:t>3</w:t>
             </w:r>
             <w:r>
               <w:rPr>
@@ -1961,13 +3439,13 @@
               <w:lang w:val="en-US"/>
             </w:rPr>
           </w:pPr>
-          <w:hyperlink w:anchor="_Toc67471559" w:history="1">
+          <w:hyperlink w:anchor="_Toc74232333" w:history="1">
             <w:r>
               <w:rPr>
                 <w:rStyle w:val="Hyperlink"/>
                 <w:noProof/>
               </w:rPr>
-              <w:t>3. Experiment implementation</w:t>
+              <w:t>3. Experiments Implementation</w:t>
             </w:r>
             <w:r>
               <w:rPr>
@@ -1988,7 +3466,7 @@
                 <w:noProof/>
                 <w:webHidden/>
               </w:rPr>
-              <w:instrText xml:space="preserve"> PAGEREF _Toc67471559 \h </w:instrText>
+              <w:instrText xml:space="preserve"> PAGEREF _Toc74232333 \h </w:instrText>
             </w:r>
             <w:r>
               <w:rPr>
@@ -2008,7 +3486,7 @@
                 <w:noProof/>
                 <w:webHidden/>
               </w:rPr>
-              <w:t>2</w:t>
+              <w:t>3</w:t>
             </w:r>
             <w:r>
               <w:rPr>
@@ -2032,13 +3510,13 @@
               <w:lang w:val="en-US"/>
             </w:rPr>
           </w:pPr>
-          <w:hyperlink w:anchor="_Toc67471560" w:history="1">
+          <w:hyperlink w:anchor="_Toc74232334" w:history="1">
             <w:r>
               <w:rPr>
                 <w:rStyle w:val="Hyperlink"/>
                 <w:noProof/>
               </w:rPr>
-              <w:t>3.1. ROS 1 example</w:t>
+              <w:t>3.1. Architecture of the experiments</w:t>
             </w:r>
             <w:r>
               <w:rPr>
@@ -2059,7 +3537,7 @@
                 <w:noProof/>
                 <w:webHidden/>
               </w:rPr>
-              <w:instrText xml:space="preserve"> PAGEREF _Toc67471560 \h </w:instrText>
+              <w:instrText xml:space="preserve"> PAGEREF _Toc74232334 \h </w:instrText>
             </w:r>
             <w:r>
               <w:rPr>
@@ -2079,7 +3557,7 @@
                 <w:noProof/>
                 <w:webHidden/>
               </w:rPr>
-              <w:t>2</w:t>
+              <w:t>3</w:t>
             </w:r>
             <w:r>
               <w:rPr>
@@ -2103,13 +3581,13 @@
               <w:lang w:val="en-US"/>
             </w:rPr>
           </w:pPr>
-          <w:hyperlink w:anchor="_Toc67471561" w:history="1">
+          <w:hyperlink w:anchor="_Toc74232335" w:history="1">
             <w:r>
               <w:rPr>
                 <w:rStyle w:val="Hyperlink"/>
                 <w:noProof/>
               </w:rPr>
-              <w:t>3.2. ROS 2 example</w:t>
+              <w:t>3.2. Experiment with the default policy of QoS settings</w:t>
             </w:r>
             <w:r>
               <w:rPr>
@@ -2130,7 +3608,7 @@
                 <w:noProof/>
                 <w:webHidden/>
               </w:rPr>
-              <w:instrText xml:space="preserve"> PAGEREF _Toc67471561 \h </w:instrText>
+              <w:instrText xml:space="preserve"> PAGEREF _Toc74232335 \h </w:instrText>
             </w:r>
             <w:r>
               <w:rPr>
@@ -2150,7 +3628,350 @@
                 <w:noProof/>
                 <w:webHidden/>
               </w:rPr>
-              <w:t>2</w:t>
+              <w:t>3</w:t>
+            </w:r>
+            <w:r>
+              <w:rPr>
+                <w:noProof/>
+                <w:webHidden/>
+              </w:rPr>
+              <w:fldChar w:fldCharType="end"/>
+            </w:r>
+          </w:hyperlink>
+        </w:p>
+        <w:p>
+          <w:pPr>
+            <w:pStyle w:val="TOC3"/>
+            <w:tabs>
+              <w:tab w:val="right" w:leader="dot" w:pos="8777"/>
+            </w:tabs>
+            <w:rPr>
+              <w:noProof/>
+            </w:rPr>
+          </w:pPr>
+          <w:hyperlink w:anchor="_Toc74232336" w:history="1">
+            <w:r>
+              <w:rPr>
+                <w:rStyle w:val="Hyperlink"/>
+                <w:noProof/>
+              </w:rPr>
+              <w:t>3.2.1. Introduction</w:t>
+            </w:r>
+            <w:r>
+              <w:rPr>
+                <w:noProof/>
+                <w:webHidden/>
+              </w:rPr>
+              <w:tab/>
+            </w:r>
+            <w:r>
+              <w:rPr>
+                <w:noProof/>
+                <w:webHidden/>
+              </w:rPr>
+              <w:fldChar w:fldCharType="begin"/>
+            </w:r>
+            <w:r>
+              <w:rPr>
+                <w:noProof/>
+                <w:webHidden/>
+              </w:rPr>
+              <w:instrText xml:space="preserve"> PAGEREF _Toc74232336 \h </w:instrText>
+            </w:r>
+            <w:r>
+              <w:rPr>
+                <w:noProof/>
+                <w:webHidden/>
+              </w:rPr>
+            </w:r>
+            <w:r>
+              <w:rPr>
+                <w:noProof/>
+                <w:webHidden/>
+              </w:rPr>
+              <w:fldChar w:fldCharType="separate"/>
+            </w:r>
+            <w:r>
+              <w:rPr>
+                <w:noProof/>
+                <w:webHidden/>
+              </w:rPr>
+              <w:t>3</w:t>
+            </w:r>
+            <w:r>
+              <w:rPr>
+                <w:noProof/>
+                <w:webHidden/>
+              </w:rPr>
+              <w:fldChar w:fldCharType="end"/>
+            </w:r>
+          </w:hyperlink>
+        </w:p>
+        <w:p>
+          <w:pPr>
+            <w:pStyle w:val="TOC3"/>
+            <w:tabs>
+              <w:tab w:val="right" w:leader="dot" w:pos="8777"/>
+            </w:tabs>
+            <w:rPr>
+              <w:noProof/>
+            </w:rPr>
+          </w:pPr>
+          <w:hyperlink w:anchor="_Toc74232337" w:history="1">
+            <w:r>
+              <w:rPr>
+                <w:rStyle w:val="Hyperlink"/>
+                <w:noProof/>
+              </w:rPr>
+              <w:t>3.2.2. Implementation</w:t>
+            </w:r>
+            <w:r>
+              <w:rPr>
+                <w:noProof/>
+                <w:webHidden/>
+              </w:rPr>
+              <w:tab/>
+            </w:r>
+            <w:r>
+              <w:rPr>
+                <w:noProof/>
+                <w:webHidden/>
+              </w:rPr>
+              <w:fldChar w:fldCharType="begin"/>
+            </w:r>
+            <w:r>
+              <w:rPr>
+                <w:noProof/>
+                <w:webHidden/>
+              </w:rPr>
+              <w:instrText xml:space="preserve"> PAGEREF _Toc74232337 \h </w:instrText>
+            </w:r>
+            <w:r>
+              <w:rPr>
+                <w:noProof/>
+                <w:webHidden/>
+              </w:rPr>
+            </w:r>
+            <w:r>
+              <w:rPr>
+                <w:noProof/>
+                <w:webHidden/>
+              </w:rPr>
+              <w:fldChar w:fldCharType="separate"/>
+            </w:r>
+            <w:r>
+              <w:rPr>
+                <w:noProof/>
+                <w:webHidden/>
+              </w:rPr>
+              <w:t>3</w:t>
+            </w:r>
+            <w:r>
+              <w:rPr>
+                <w:noProof/>
+                <w:webHidden/>
+              </w:rPr>
+              <w:fldChar w:fldCharType="end"/>
+            </w:r>
+          </w:hyperlink>
+        </w:p>
+        <w:p>
+          <w:pPr>
+            <w:pStyle w:val="TOC2"/>
+            <w:tabs>
+              <w:tab w:val="right" w:leader="dot" w:pos="8777"/>
+            </w:tabs>
+            <w:rPr>
+              <w:rFonts w:asciiTheme="minorHAnsi" w:eastAsiaTheme="minorEastAsia" w:hAnsiTheme="minorHAnsi"/>
+              <w:noProof/>
+              <w:sz w:val="22"/>
+              <w:lang w:val="en-US"/>
+            </w:rPr>
+          </w:pPr>
+          <w:hyperlink w:anchor="_Toc74232338" w:history="1">
+            <w:r>
+              <w:rPr>
+                <w:rStyle w:val="Hyperlink"/>
+                <w:noProof/>
+              </w:rPr>
+              <w:t>3.3. Experiment with the best-effort policy of QoS settings</w:t>
+            </w:r>
+            <w:r>
+              <w:rPr>
+                <w:noProof/>
+                <w:webHidden/>
+              </w:rPr>
+              <w:tab/>
+            </w:r>
+            <w:r>
+              <w:rPr>
+                <w:noProof/>
+                <w:webHidden/>
+              </w:rPr>
+              <w:fldChar w:fldCharType="begin"/>
+            </w:r>
+            <w:r>
+              <w:rPr>
+                <w:noProof/>
+                <w:webHidden/>
+              </w:rPr>
+              <w:instrText xml:space="preserve"> PAGEREF _Toc74232338 \h </w:instrText>
+            </w:r>
+            <w:r>
+              <w:rPr>
+                <w:noProof/>
+                <w:webHidden/>
+              </w:rPr>
+            </w:r>
+            <w:r>
+              <w:rPr>
+                <w:noProof/>
+                <w:webHidden/>
+              </w:rPr>
+              <w:fldChar w:fldCharType="separate"/>
+            </w:r>
+            <w:r>
+              <w:rPr>
+                <w:noProof/>
+                <w:webHidden/>
+              </w:rPr>
+              <w:t>4</w:t>
+            </w:r>
+            <w:r>
+              <w:rPr>
+                <w:noProof/>
+                <w:webHidden/>
+              </w:rPr>
+              <w:fldChar w:fldCharType="end"/>
+            </w:r>
+          </w:hyperlink>
+        </w:p>
+        <w:p>
+          <w:pPr>
+            <w:pStyle w:val="TOC3"/>
+            <w:tabs>
+              <w:tab w:val="right" w:leader="dot" w:pos="8777"/>
+            </w:tabs>
+            <w:rPr>
+              <w:noProof/>
+            </w:rPr>
+          </w:pPr>
+          <w:hyperlink w:anchor="_Toc74232339" w:history="1">
+            <w:r>
+              <w:rPr>
+                <w:rStyle w:val="Hyperlink"/>
+                <w:noProof/>
+              </w:rPr>
+              <w:t>3.3.1. Introduction</w:t>
+            </w:r>
+            <w:r>
+              <w:rPr>
+                <w:noProof/>
+                <w:webHidden/>
+              </w:rPr>
+              <w:tab/>
+            </w:r>
+            <w:r>
+              <w:rPr>
+                <w:noProof/>
+                <w:webHidden/>
+              </w:rPr>
+              <w:fldChar w:fldCharType="begin"/>
+            </w:r>
+            <w:r>
+              <w:rPr>
+                <w:noProof/>
+                <w:webHidden/>
+              </w:rPr>
+              <w:instrText xml:space="preserve"> PAGEREF _Toc74232339 \h </w:instrText>
+            </w:r>
+            <w:r>
+              <w:rPr>
+                <w:noProof/>
+                <w:webHidden/>
+              </w:rPr>
+            </w:r>
+            <w:r>
+              <w:rPr>
+                <w:noProof/>
+                <w:webHidden/>
+              </w:rPr>
+              <w:fldChar w:fldCharType="separate"/>
+            </w:r>
+            <w:r>
+              <w:rPr>
+                <w:noProof/>
+                <w:webHidden/>
+              </w:rPr>
+              <w:t>4</w:t>
+            </w:r>
+            <w:r>
+              <w:rPr>
+                <w:noProof/>
+                <w:webHidden/>
+              </w:rPr>
+              <w:fldChar w:fldCharType="end"/>
+            </w:r>
+          </w:hyperlink>
+        </w:p>
+        <w:p>
+          <w:pPr>
+            <w:pStyle w:val="TOC3"/>
+            <w:tabs>
+              <w:tab w:val="right" w:leader="dot" w:pos="8777"/>
+            </w:tabs>
+            <w:rPr>
+              <w:noProof/>
+            </w:rPr>
+          </w:pPr>
+          <w:hyperlink w:anchor="_Toc74232340" w:history="1">
+            <w:r>
+              <w:rPr>
+                <w:rStyle w:val="Hyperlink"/>
+                <w:noProof/>
+              </w:rPr>
+              <w:t>3.3.2. Implementation</w:t>
+            </w:r>
+            <w:r>
+              <w:rPr>
+                <w:noProof/>
+                <w:webHidden/>
+              </w:rPr>
+              <w:tab/>
+            </w:r>
+            <w:r>
+              <w:rPr>
+                <w:noProof/>
+                <w:webHidden/>
+              </w:rPr>
+              <w:fldChar w:fldCharType="begin"/>
+            </w:r>
+            <w:r>
+              <w:rPr>
+                <w:noProof/>
+                <w:webHidden/>
+              </w:rPr>
+              <w:instrText xml:space="preserve"> PAGEREF _Toc74232340 \h </w:instrText>
+            </w:r>
+            <w:r>
+              <w:rPr>
+                <w:noProof/>
+                <w:webHidden/>
+              </w:rPr>
+            </w:r>
+            <w:r>
+              <w:rPr>
+                <w:noProof/>
+                <w:webHidden/>
+              </w:rPr>
+              <w:fldChar w:fldCharType="separate"/>
+            </w:r>
+            <w:r>
+              <w:rPr>
+                <w:noProof/>
+                <w:webHidden/>
+              </w:rPr>
+              <w:t>4</w:t>
             </w:r>
             <w:r>
               <w:rPr>
@@ -2174,13 +3995,13 @@
               <w:lang w:val="en-US"/>
             </w:rPr>
           </w:pPr>
-          <w:hyperlink w:anchor="_Toc67471562" w:history="1">
+          <w:hyperlink w:anchor="_Toc74232341" w:history="1">
             <w:r>
               <w:rPr>
                 <w:rStyle w:val="Hyperlink"/>
                 <w:noProof/>
               </w:rPr>
-              <w:t>4. Results discussion</w:t>
+              <w:t>4. Results Discussion</w:t>
             </w:r>
             <w:r>
               <w:rPr>
@@ -2201,7 +4022,7 @@
                 <w:noProof/>
                 <w:webHidden/>
               </w:rPr>
-              <w:instrText xml:space="preserve"> PAGEREF _Toc67471562 \h </w:instrText>
+              <w:instrText xml:space="preserve"> PAGEREF _Toc74232341 \h </w:instrText>
             </w:r>
             <w:r>
               <w:rPr>
@@ -2221,7 +4042,220 @@
                 <w:noProof/>
                 <w:webHidden/>
               </w:rPr>
-              <w:t>2</w:t>
+              <w:t>4</w:t>
+            </w:r>
+            <w:r>
+              <w:rPr>
+                <w:noProof/>
+                <w:webHidden/>
+              </w:rPr>
+              <w:fldChar w:fldCharType="end"/>
+            </w:r>
+          </w:hyperlink>
+        </w:p>
+        <w:p>
+          <w:pPr>
+            <w:pStyle w:val="TOC2"/>
+            <w:tabs>
+              <w:tab w:val="right" w:leader="dot" w:pos="8777"/>
+            </w:tabs>
+            <w:rPr>
+              <w:rFonts w:asciiTheme="minorHAnsi" w:eastAsiaTheme="minorEastAsia" w:hAnsiTheme="minorHAnsi"/>
+              <w:noProof/>
+              <w:sz w:val="22"/>
+              <w:lang w:val="en-US"/>
+            </w:rPr>
+          </w:pPr>
+          <w:hyperlink w:anchor="_Toc74232342" w:history="1">
+            <w:r>
+              <w:rPr>
+                <w:rStyle w:val="Hyperlink"/>
+                <w:noProof/>
+              </w:rPr>
+              <w:t>4.1. Experiment with the default policy of QoS settings</w:t>
+            </w:r>
+            <w:r>
+              <w:rPr>
+                <w:noProof/>
+                <w:webHidden/>
+              </w:rPr>
+              <w:tab/>
+            </w:r>
+            <w:r>
+              <w:rPr>
+                <w:noProof/>
+                <w:webHidden/>
+              </w:rPr>
+              <w:fldChar w:fldCharType="begin"/>
+            </w:r>
+            <w:r>
+              <w:rPr>
+                <w:noProof/>
+                <w:webHidden/>
+              </w:rPr>
+              <w:instrText xml:space="preserve"> PAGEREF _Toc74232342 \h </w:instrText>
+            </w:r>
+            <w:r>
+              <w:rPr>
+                <w:noProof/>
+                <w:webHidden/>
+              </w:rPr>
+            </w:r>
+            <w:r>
+              <w:rPr>
+                <w:noProof/>
+                <w:webHidden/>
+              </w:rPr>
+              <w:fldChar w:fldCharType="separate"/>
+            </w:r>
+            <w:r>
+              <w:rPr>
+                <w:noProof/>
+                <w:webHidden/>
+              </w:rPr>
+              <w:t>4</w:t>
+            </w:r>
+            <w:r>
+              <w:rPr>
+                <w:noProof/>
+                <w:webHidden/>
+              </w:rPr>
+              <w:fldChar w:fldCharType="end"/>
+            </w:r>
+          </w:hyperlink>
+        </w:p>
+        <w:p>
+          <w:pPr>
+            <w:pStyle w:val="TOC2"/>
+            <w:tabs>
+              <w:tab w:val="right" w:leader="dot" w:pos="8777"/>
+            </w:tabs>
+            <w:rPr>
+              <w:rFonts w:asciiTheme="minorHAnsi" w:eastAsiaTheme="minorEastAsia" w:hAnsiTheme="minorHAnsi"/>
+              <w:noProof/>
+              <w:sz w:val="22"/>
+              <w:lang w:val="en-US"/>
+            </w:rPr>
+          </w:pPr>
+          <w:hyperlink w:anchor="_Toc74232343" w:history="1">
+            <w:r>
+              <w:rPr>
+                <w:rStyle w:val="Hyperlink"/>
+                <w:noProof/>
+              </w:rPr>
+              <w:t>4.2. Experiment with the best-effort policy of QoS settings</w:t>
+            </w:r>
+            <w:r>
+              <w:rPr>
+                <w:noProof/>
+                <w:webHidden/>
+              </w:rPr>
+              <w:tab/>
+            </w:r>
+            <w:r>
+              <w:rPr>
+                <w:noProof/>
+                <w:webHidden/>
+              </w:rPr>
+              <w:fldChar w:fldCharType="begin"/>
+            </w:r>
+            <w:r>
+              <w:rPr>
+                <w:noProof/>
+                <w:webHidden/>
+              </w:rPr>
+              <w:instrText xml:space="preserve"> PAGEREF _Toc74232343 \h </w:instrText>
+            </w:r>
+            <w:r>
+              <w:rPr>
+                <w:noProof/>
+                <w:webHidden/>
+              </w:rPr>
+            </w:r>
+            <w:r>
+              <w:rPr>
+                <w:noProof/>
+                <w:webHidden/>
+              </w:rPr>
+              <w:fldChar w:fldCharType="separate"/>
+            </w:r>
+            <w:r>
+              <w:rPr>
+                <w:noProof/>
+                <w:webHidden/>
+              </w:rPr>
+              <w:t>4</w:t>
+            </w:r>
+            <w:r>
+              <w:rPr>
+                <w:noProof/>
+                <w:webHidden/>
+              </w:rPr>
+              <w:fldChar w:fldCharType="end"/>
+            </w:r>
+          </w:hyperlink>
+        </w:p>
+        <w:p>
+          <w:pPr>
+            <w:pStyle w:val="TOC2"/>
+            <w:tabs>
+              <w:tab w:val="right" w:leader="dot" w:pos="8777"/>
+            </w:tabs>
+            <w:rPr>
+              <w:rFonts w:asciiTheme="minorHAnsi" w:eastAsiaTheme="minorEastAsia" w:hAnsiTheme="minorHAnsi"/>
+              <w:noProof/>
+              <w:sz w:val="22"/>
+              <w:lang w:val="en-US"/>
+            </w:rPr>
+          </w:pPr>
+          <w:hyperlink w:anchor="_Toc74232344" w:history="1">
+            <w:r>
+              <w:rPr>
+                <w:rStyle w:val="Hyperlink"/>
+                <w:noProof/>
+              </w:rPr>
+              <w:t>4.3. Comparison</w:t>
+            </w:r>
+            <w:r>
+              <w:rPr>
+                <w:noProof/>
+                <w:webHidden/>
+              </w:rPr>
+              <w:tab/>
+            </w:r>
+            <w:r>
+              <w:rPr>
+                <w:noProof/>
+                <w:webHidden/>
+              </w:rPr>
+              <w:fldChar w:fldCharType="begin"/>
+            </w:r>
+            <w:r>
+              <w:rPr>
+                <w:noProof/>
+                <w:webHidden/>
+              </w:rPr>
+              <w:instrText xml:space="preserve"> PAGEREF _Toc74232344 \h </w:instrText>
+            </w:r>
+            <w:r>
+              <w:rPr>
+                <w:noProof/>
+                <w:webHidden/>
+              </w:rPr>
+            </w:r>
+            <w:r>
+              <w:rPr>
+                <w:noProof/>
+                <w:webHidden/>
+              </w:rPr>
+              <w:fldChar w:fldCharType="separate"/>
+            </w:r>
+            <w:r>
+              <w:rPr>
+                <w:noProof/>
+                <w:webHidden/>
+              </w:rPr>
+              <w:t>4</w:t>
             </w:r>
             <w:r>
               <w:rPr>
@@ -2245,7 +4279,7 @@
               <w:lang w:val="en-US"/>
             </w:rPr>
           </w:pPr>
-          <w:hyperlink w:anchor="_Toc67471563" w:history="1">
+          <w:hyperlink w:anchor="_Toc74232345" w:history="1">
             <w:r>
               <w:rPr>
                 <w:rStyle w:val="Hyperlink"/>
@@ -2272,7 +4306,7 @@
                 <w:noProof/>
                 <w:webHidden/>
               </w:rPr>
-              <w:instrText xml:space="preserve"> PAGEREF _Toc67471563 \h </w:instrText>
+              <w:instrText xml:space="preserve"> PAGEREF _Toc74232345 \h </w:instrText>
             </w:r>
             <w:r>
               <w:rPr>
@@ -2292,7 +4326,7 @@
                 <w:noProof/>
                 <w:webHidden/>
               </w:rPr>
-              <w:t>2</w:t>
+              <w:t>4</w:t>
             </w:r>
             <w:r>
               <w:rPr>
@@ -2316,7 +4350,7 @@
               <w:lang w:val="en-US"/>
             </w:rPr>
           </w:pPr>
-          <w:hyperlink w:anchor="_Toc67471564" w:history="1">
+          <w:hyperlink w:anchor="_Toc74232346" w:history="1">
             <w:r>
               <w:rPr>
                 <w:rStyle w:val="Hyperlink"/>
@@ -2343,7 +4377,7 @@
                 <w:noProof/>
                 <w:webHidden/>
               </w:rPr>
-              <w:instrText xml:space="preserve"> PAGEREF _Toc67471564 \h </w:instrText>
+              <w:instrText xml:space="preserve"> PAGEREF _Toc74232346 \h </w:instrText>
             </w:r>
             <w:r>
               <w:rPr>
@@ -2363,7 +4397,7 @@
                 <w:noProof/>
                 <w:webHidden/>
               </w:rPr>
-              <w:t>4</w:t>
+              <w:t>5</w:t>
             </w:r>
             <w:r>
               <w:rPr>
@@ -2400,7 +4434,7 @@
       <w:pPr>
         <w:pStyle w:val="Heading1"/>
       </w:pPr>
-      <w:bookmarkStart w:id="2" w:name="_Toc67471548"/>
+      <w:bookmarkStart w:id="2" w:name="_Toc74232302"/>
       <w:r>
         <w:lastRenderedPageBreak/>
         <w:t>List of Figures</w:t>
@@ -2532,7 +4566,7 @@
       <w:pPr>
         <w:pStyle w:val="Heading1"/>
       </w:pPr>
-      <w:bookmarkStart w:id="3" w:name="_Toc67471549"/>
+      <w:bookmarkStart w:id="3" w:name="_Toc74232303"/>
       <w:r>
         <w:lastRenderedPageBreak/>
         <w:t>List of Tabl</w:t>
@@ -2645,7 +4679,7 @@
       <w:pPr>
         <w:pStyle w:val="Heading1"/>
       </w:pPr>
-      <w:bookmarkStart w:id="4" w:name="_Toc67471550"/>
+      <w:bookmarkStart w:id="4" w:name="_Toc74232304"/>
       <w:r>
         <w:lastRenderedPageBreak/>
         <w:t xml:space="preserve">1. </w:t>
@@ -2659,7 +4693,7 @@
       <w:pPr>
         <w:pStyle w:val="Heading2"/>
       </w:pPr>
-      <w:bookmarkStart w:id="5" w:name="_Toc67471551"/>
+      <w:bookmarkStart w:id="5" w:name="_Toc74232305"/>
       <w:r>
         <w:t>1.1. Motivation</w:t>
       </w:r>
@@ -2667,7 +4701,10 @@
     </w:p>
     <w:p>
       <w:r>
-        <w:t xml:space="preserve">With the purpose of creating a development environment for PR2 robot, Willow Garage </w:t>
+        <w:t>To create</w:t>
+      </w:r>
+      <w:r>
+        <w:t xml:space="preserve"> a development environment for PR2 robot, Willow Garage </w:t>
       </w:r>
       <w:r>
         <w:t>has started</w:t>
@@ -2893,13 +4930,19 @@
         <w:t>.</w:t>
       </w:r>
       <w:r>
-        <w:t xml:space="preserve"> Since 2007, there has been development, adoption of several new technologies that are relevant to ROS such as: Zeroconf, Protocol Buffers, </w:t>
+        <w:t xml:space="preserve"> Since 2007, there has been development, adoption of several new technologies that are relevant to ROS such as Zeroconf, Protocol Buffers, </w:t>
       </w:r>
       <w:r>
         <w:t>ZeroMQ (and the other MQs)</w:t>
       </w:r>
       <w:r>
-        <w:t>, Redis, WebSockets and DDS (</w:t>
+        <w:t>, Redis, WebSockets</w:t>
+      </w:r>
+      <w:r>
+        <w:t>,</w:t>
+      </w:r>
+      <w:r>
+        <w:t xml:space="preserve"> and DDS (</w:t>
       </w:r>
       <w:r>
         <w:t>Data Distribution Service</w:t>
@@ -2942,10 +4985,28 @@
         </w:sdtContent>
       </w:sdt>
       <w:r>
-        <w:t xml:space="preserve">. Now, ROS should be rebuild like middleware system using </w:t>
-      </w:r>
-      <w:r>
-        <w:t>existing open source libraries so that it can be less code, taking a lot of features from open source libraries</w:t>
+        <w:t>. Now, ROS should be rebuil</w:t>
+      </w:r>
+      <w:r>
+        <w:t>t</w:t>
+      </w:r>
+      <w:r>
+        <w:t xml:space="preserve"> like </w:t>
+      </w:r>
+      <w:r>
+        <w:t xml:space="preserve">a </w:t>
+      </w:r>
+      <w:r>
+        <w:t xml:space="preserve">middleware system using </w:t>
+      </w:r>
+      <w:r>
+        <w:t>existing open</w:t>
+      </w:r>
+      <w:r>
+        <w:t>-</w:t>
+      </w:r>
+      <w:r>
+        <w:t>source libraries so that it can be less code, taking a lot of features from open source libraries</w:t>
       </w:r>
       <w:r>
         <w:t>.</w:t>
@@ -2971,7 +5032,7 @@
       <w:pPr>
         <w:pStyle w:val="Heading2"/>
       </w:pPr>
-      <w:bookmarkStart w:id="6" w:name="_Toc67471552"/>
+      <w:bookmarkStart w:id="6" w:name="_Toc74232306"/>
       <w:r>
         <w:t>1.2. Problem statement</w:t>
       </w:r>
@@ -2986,7 +5047,7 @@
       <w:pPr>
         <w:pStyle w:val="Heading2"/>
       </w:pPr>
-      <w:bookmarkStart w:id="7" w:name="_Toc67471553"/>
+      <w:bookmarkStart w:id="7" w:name="_Toc74232307"/>
       <w:r>
         <w:t xml:space="preserve">1.3. </w:t>
       </w:r>
@@ -3007,7 +5068,7 @@
       <w:pPr>
         <w:pStyle w:val="Heading1"/>
       </w:pPr>
-      <w:bookmarkStart w:id="8" w:name="_Toc67471554"/>
+      <w:bookmarkStart w:id="8" w:name="_Toc74232308"/>
       <w:r>
         <w:t>2</w:t>
       </w:r>
@@ -3019,33 +5080,22 @@
       </w:r>
       <w:bookmarkEnd w:id="8"/>
     </w:p>
-    <w:p>
-      <w:pPr>
-        <w:pStyle w:val="Heading2"/>
-      </w:pPr>
-      <w:bookmarkStart w:id="9" w:name="_Toc67471555"/>
-      <w:r>
-        <w:t>2</w:t>
-      </w:r>
-      <w:r>
-        <w:t>.1. ROS 1 basics</w:t>
-      </w:r>
-      <w:r>
-        <w:t xml:space="preserve"> (advantages and disadvantages)</w:t>
-      </w:r>
-      <w:bookmarkEnd w:id="9"/>
-    </w:p>
-    <w:p>
-      <w:pPr>
-        <w:pStyle w:val="Heading3"/>
-      </w:pPr>
-      <w:r>
-        <w:t>2.1.1. What is ROS?</w:t>
-      </w:r>
-    </w:p>
-    <w:p>
-      <w:r>
-        <w:t>Robot Operating System (ROS or ros) is an open source robotics middleware suite. Although ROS is not an operating system but a collection of software frameworks for robot software development, it provides services designed for a heterogeneous computer cluster such as hardware abstraction, low-level device control, implementation of commonly used functionality, message-passing between processes, and package management</w:t>
+    <w:p/>
+    <w:p>
+      <w:r>
+        <w:t>Robot Operating System (ROS) is an open</w:t>
+      </w:r>
+      <w:r>
+        <w:t>-</w:t>
+      </w:r>
+      <w:r>
+        <w:t>source robotics middleware suite. Although ROS is not an operating system but a collection of software frameworks for robot software development, it provides services designed for a heterogeneous computer cluster such as hardware abstraction, low-level device control, implementation of commonly</w:t>
+      </w:r>
+      <w:r>
+        <w:t>-</w:t>
+      </w:r>
+      <w:r>
+        <w:t>used functionality, message-passing between processes, and package management</w:t>
       </w:r>
       <w:r>
         <w:t xml:space="preserve"> </w:t>
@@ -3085,7 +5135,13 @@
         <w:t>.</w:t>
       </w:r>
       <w:r>
-        <w:t xml:space="preserve"> ROS is not real-time Operating System, but it is possible to integrate ROS with real-time code</w:t>
+        <w:t xml:space="preserve"> ROS is not </w:t>
+      </w:r>
+      <w:r>
+        <w:t xml:space="preserve">a </w:t>
+      </w:r>
+      <w:r>
+        <w:t>real-time Operating System, but it is possible to integrate ROS with real-time code</w:t>
       </w:r>
       <w:r>
         <w:t xml:space="preserve"> </w:t>
@@ -3095,6 +5151,7 @@
           <w:id w:val="-539204481"/>
           <w:citation/>
         </w:sdtPr>
+        <w:sdtEndPr/>
         <w:sdtContent>
           <w:r>
             <w:fldChar w:fldCharType="begin"/>
@@ -3124,14 +5181,7 @@
         <w:t>.</w:t>
       </w:r>
     </w:p>
-    <w:p>
-      <w:pPr>
-        <w:pStyle w:val="Heading3"/>
-      </w:pPr>
-      <w:r>
-        <w:t>2.1.2. Goals</w:t>
-      </w:r>
-    </w:p>
+    <w:p/>
     <w:p>
       <w:r>
         <w:t>T</w:t>
@@ -3181,216 +5231,650 @@
       <w:pPr>
         <w:pStyle w:val="Heading2"/>
       </w:pPr>
-      <w:bookmarkStart w:id="10" w:name="_Toc67471556"/>
+      <w:bookmarkStart w:id="9" w:name="_Toc74232309"/>
       <w:r>
         <w:lastRenderedPageBreak/>
         <w:t>2</w:t>
       </w:r>
       <w:r>
-        <w:t>.2. ROS 2 basics</w:t>
+        <w:t>.</w:t>
+      </w:r>
+      <w:r>
+        <w:t>1</w:t>
+      </w:r>
+      <w:r>
+        <w:t>. ROS 2 basics</w:t>
+      </w:r>
+      <w:bookmarkEnd w:id="9"/>
+    </w:p>
+    <w:p>
+      <w:pPr>
+        <w:pStyle w:val="Heading3"/>
+      </w:pPr>
+      <w:bookmarkStart w:id="10" w:name="_Toc74232310"/>
+      <w:r>
+        <w:t>2.1.1. Nodes</w:t>
       </w:r>
       <w:bookmarkEnd w:id="10"/>
     </w:p>
     <w:p>
       <w:pPr>
+        <w:pStyle w:val="Heading3"/>
+      </w:pPr>
+      <w:bookmarkStart w:id="11" w:name="_Toc74232311"/>
+      <w:r>
+        <w:t>2.1.2. Topics</w:t>
+      </w:r>
+      <w:bookmarkEnd w:id="11"/>
+    </w:p>
+    <w:p>
+      <w:pPr>
+        <w:pStyle w:val="Heading3"/>
+      </w:pPr>
+      <w:bookmarkStart w:id="12" w:name="_Toc74232312"/>
+      <w:r>
+        <w:t>2.1.3. Services</w:t>
+      </w:r>
+      <w:bookmarkEnd w:id="12"/>
+    </w:p>
+    <w:p>
+      <w:pPr>
+        <w:pStyle w:val="Heading3"/>
+      </w:pPr>
+      <w:bookmarkStart w:id="13" w:name="_Toc74232313"/>
+      <w:r>
+        <w:t>2.1.4. Parameters</w:t>
+      </w:r>
+      <w:bookmarkEnd w:id="13"/>
+    </w:p>
+    <w:p>
+      <w:pPr>
+        <w:pStyle w:val="Heading3"/>
+      </w:pPr>
+      <w:bookmarkStart w:id="14" w:name="_Toc74232314"/>
+      <w:r>
+        <w:t>2.1.5. Actions</w:t>
+      </w:r>
+      <w:bookmarkEnd w:id="14"/>
+    </w:p>
+    <w:p>
+      <w:pPr>
+        <w:pStyle w:val="Heading3"/>
+      </w:pPr>
+      <w:bookmarkStart w:id="15" w:name="_Toc74232315"/>
+      <w:r>
+        <w:t>2.1.6. Workingspace</w:t>
+      </w:r>
+      <w:bookmarkEnd w:id="15"/>
+    </w:p>
+    <w:p>
+      <w:pPr>
+        <w:pStyle w:val="Heading3"/>
+      </w:pPr>
+      <w:bookmarkStart w:id="16" w:name="_Toc74232316"/>
+      <w:r>
+        <w:t>2.1.7. Packages</w:t>
+      </w:r>
+      <w:bookmarkEnd w:id="16"/>
+    </w:p>
+    <w:p>
+      <w:pPr>
+        <w:pStyle w:val="Heading3"/>
+      </w:pPr>
+      <w:bookmarkStart w:id="17" w:name="_Toc74232317"/>
+      <w:r>
+        <w:t>2.1.8. Launch files</w:t>
+      </w:r>
+      <w:bookmarkEnd w:id="17"/>
+    </w:p>
+    <w:p>
+      <w:pPr>
         <w:pStyle w:val="Heading2"/>
       </w:pPr>
-      <w:bookmarkStart w:id="11" w:name="_Toc67471557"/>
+      <w:bookmarkStart w:id="18" w:name="_Toc74232318"/>
+      <w:r>
+        <w:t xml:space="preserve">2.2. </w:t>
+      </w:r>
+      <w:r>
+        <w:t>RTPS/DDS Interface: PX4-Fast RTPS(DDS) Bridge</w:t>
+      </w:r>
+      <w:bookmarkEnd w:id="18"/>
+    </w:p>
+    <w:p>
+      <w:pPr>
+        <w:pStyle w:val="Heading3"/>
+      </w:pPr>
+      <w:bookmarkStart w:id="19" w:name="_Toc74232319"/>
+      <w:r>
+        <w:t>2.2.1. Architectural overview</w:t>
+      </w:r>
+      <w:bookmarkEnd w:id="19"/>
+    </w:p>
+    <w:p>
+      <w:pPr>
+        <w:pStyle w:val="Heading3"/>
+      </w:pPr>
+      <w:bookmarkStart w:id="20" w:name="_Toc74232320"/>
+      <w:r>
+        <w:t>2.2.2. Code generation</w:t>
+      </w:r>
+      <w:bookmarkEnd w:id="20"/>
+    </w:p>
+    <w:p>
+      <w:pPr>
+        <w:pStyle w:val="Heading3"/>
+      </w:pPr>
+      <w:bookmarkStart w:id="21" w:name="_Toc74232321"/>
+      <w:r>
+        <w:t xml:space="preserve">2.2.3. </w:t>
+      </w:r>
+      <w:r>
+        <w:t>uORB messages</w:t>
+      </w:r>
+      <w:r>
+        <w:t xml:space="preserve"> support</w:t>
+      </w:r>
+      <w:bookmarkEnd w:id="21"/>
+    </w:p>
+    <w:p>
+      <w:pPr>
+        <w:pStyle w:val="Heading3"/>
+      </w:pPr>
+      <w:bookmarkStart w:id="22" w:name="_Toc74232322"/>
+      <w:r>
+        <w:t xml:space="preserve">2.2.4. </w:t>
+      </w:r>
+      <w:r>
+        <w:t>Client (PX4/PX4-Autopilot)</w:t>
+      </w:r>
+      <w:bookmarkEnd w:id="22"/>
+    </w:p>
+    <w:p>
+      <w:pPr>
+        <w:pStyle w:val="Heading3"/>
+      </w:pPr>
+      <w:bookmarkStart w:id="23" w:name="_Toc74232323"/>
+      <w:r>
+        <w:t xml:space="preserve">2.2.5. </w:t>
+      </w:r>
+      <w:r>
+        <w:t>Agent in an Offboard Fast DDS interface (ROS-independent)</w:t>
+      </w:r>
+      <w:bookmarkEnd w:id="23"/>
+    </w:p>
+    <w:p>
+      <w:pPr>
+        <w:pStyle w:val="Heading2"/>
+      </w:pPr>
+      <w:bookmarkStart w:id="24" w:name="_Toc74232324"/>
+      <w:r>
+        <w:t>2.</w:t>
+      </w:r>
+      <w:r>
+        <w:t>3</w:t>
+      </w:r>
+      <w:r>
+        <w:t>. Quality of Service</w:t>
+      </w:r>
+      <w:bookmarkEnd w:id="24"/>
+    </w:p>
+    <w:p>
+      <w:pPr>
+        <w:pStyle w:val="Heading3"/>
+      </w:pPr>
+      <w:bookmarkStart w:id="25" w:name="_Toc74232325"/>
+      <w:r>
+        <w:t>2.</w:t>
+      </w:r>
+      <w:r>
+        <w:t>3</w:t>
+      </w:r>
+      <w:r>
+        <w:t>.1. Overview</w:t>
+      </w:r>
+      <w:bookmarkEnd w:id="25"/>
+    </w:p>
+    <w:p>
+      <w:pPr>
+        <w:pStyle w:val="Heading3"/>
+      </w:pPr>
+      <w:bookmarkStart w:id="26" w:name="_Toc74232326"/>
+      <w:r>
+        <w:t>2.</w:t>
+      </w:r>
+      <w:r>
+        <w:t>3</w:t>
+      </w:r>
+      <w:r>
+        <w:t>.2. QoS policies</w:t>
+      </w:r>
+      <w:bookmarkEnd w:id="26"/>
+    </w:p>
+    <w:p>
+      <w:pPr>
+        <w:pStyle w:val="Heading3"/>
+      </w:pPr>
+      <w:bookmarkStart w:id="27" w:name="_Toc74232327"/>
+      <w:r>
+        <w:t>2.</w:t>
+      </w:r>
+      <w:r>
+        <w:t>3</w:t>
+      </w:r>
+      <w:r>
+        <w:t>.3. Comparison to ROS 1</w:t>
+      </w:r>
+      <w:bookmarkEnd w:id="27"/>
+    </w:p>
+    <w:p>
+      <w:pPr>
+        <w:pStyle w:val="Heading3"/>
+      </w:pPr>
+      <w:bookmarkStart w:id="28" w:name="_Toc74232328"/>
+      <w:r>
+        <w:t>2.</w:t>
+      </w:r>
+      <w:r>
+        <w:t>3</w:t>
+      </w:r>
+      <w:r>
+        <w:t>.4. QoS compatibilities</w:t>
+      </w:r>
+      <w:bookmarkEnd w:id="28"/>
+    </w:p>
+    <w:p>
+      <w:pPr>
+        <w:pStyle w:val="Heading3"/>
+      </w:pPr>
+      <w:bookmarkStart w:id="29" w:name="_Toc74232329"/>
+      <w:r>
+        <w:t>2.</w:t>
+      </w:r>
+      <w:r>
+        <w:t>3</w:t>
+      </w:r>
+      <w:r>
+        <w:t>.5. QoS events</w:t>
+      </w:r>
+      <w:bookmarkEnd w:id="29"/>
+    </w:p>
+    <w:p>
+      <w:pPr>
+        <w:pStyle w:val="Heading2"/>
+      </w:pPr>
+      <w:bookmarkStart w:id="30" w:name="_Toc74232330"/>
+      <w:r>
+        <w:t>2.</w:t>
+      </w:r>
+      <w:r>
+        <w:t>3</w:t>
+      </w:r>
+      <w:r>
+        <w:t>. Evaluation tools</w:t>
+      </w:r>
+      <w:bookmarkEnd w:id="30"/>
+    </w:p>
+    <w:p>
+      <w:pPr>
+        <w:pStyle w:val="Heading3"/>
+      </w:pPr>
+      <w:bookmarkStart w:id="31" w:name="_Toc74232331"/>
+      <w:r>
+        <w:t>2.</w:t>
+      </w:r>
+      <w:r>
+        <w:t>3</w:t>
+      </w:r>
+      <w:r>
+        <w:t xml:space="preserve">.1. </w:t>
+      </w:r>
+      <w:r>
+        <w:t>Linux network traffic control utility</w:t>
+      </w:r>
+      <w:bookmarkEnd w:id="31"/>
+    </w:p>
+    <w:p>
+      <w:pPr>
+        <w:pStyle w:val="Heading3"/>
+      </w:pPr>
+      <w:bookmarkStart w:id="32" w:name="_Toc74232332"/>
+      <w:r>
+        <w:t xml:space="preserve">2.3.2. </w:t>
+      </w:r>
+      <w:r>
+        <w:t>ROS 2 Topic Statistics</w:t>
+      </w:r>
+      <w:bookmarkEnd w:id="32"/>
+    </w:p>
+    <w:p>
+      <w:pPr>
+        <w:pStyle w:val="Heading1"/>
+      </w:pPr>
+      <w:bookmarkStart w:id="33" w:name="_Toc74232333"/>
+      <w:r>
+        <w:t>3</w:t>
+      </w:r>
+      <w:r>
+        <w:t>. Experiment</w:t>
+      </w:r>
+      <w:r>
+        <w:t>s</w:t>
+      </w:r>
+      <w:r>
+        <w:t xml:space="preserve"> </w:t>
+      </w:r>
+      <w:r>
+        <w:t>I</w:t>
+      </w:r>
+      <w:r>
+        <w:t>mplem</w:t>
+      </w:r>
+      <w:r>
+        <w:t>en</w:t>
+      </w:r>
+      <w:r>
+        <w:t>t</w:t>
+      </w:r>
+      <w:r>
+        <w:t>ation</w:t>
+      </w:r>
+      <w:bookmarkEnd w:id="33"/>
+    </w:p>
+    <w:p>
+      <w:pPr>
+        <w:pStyle w:val="Heading2"/>
+      </w:pPr>
+      <w:bookmarkStart w:id="34" w:name="_Toc74232334"/>
+      <w:r>
+        <w:t>3.1. Architecture of the experiment</w:t>
+      </w:r>
+      <w:r>
+        <w:t>s</w:t>
+      </w:r>
+      <w:bookmarkEnd w:id="34"/>
+    </w:p>
+    <w:p>
+      <w:pPr>
+        <w:pStyle w:val="Heading2"/>
+      </w:pPr>
+      <w:bookmarkStart w:id="35" w:name="_Toc74232335"/>
+      <w:r>
+        <w:t>3</w:t>
+      </w:r>
+      <w:r>
+        <w:t>.</w:t>
+      </w:r>
       <w:r>
         <w:t>2</w:t>
       </w:r>
       <w:r>
-        <w:t>.3. ROS 1 and ROS 2 comparison</w:t>
-      </w:r>
-      <w:bookmarkEnd w:id="11"/>
-    </w:p>
+        <w:t xml:space="preserve">. </w:t>
+      </w:r>
+      <w:r>
+        <w:t xml:space="preserve">Experiment with </w:t>
+      </w:r>
+      <w:r>
+        <w:t xml:space="preserve">the </w:t>
+      </w:r>
+      <w:r>
+        <w:t>default policy of QoS settings</w:t>
+      </w:r>
+      <w:bookmarkEnd w:id="35"/>
+    </w:p>
+    <w:p>
+      <w:pPr>
+        <w:pStyle w:val="Heading3"/>
+      </w:pPr>
+      <w:bookmarkStart w:id="36" w:name="_Toc74232336"/>
+      <w:r>
+        <w:t>3.</w:t>
+      </w:r>
+      <w:r>
+        <w:t>2</w:t>
+      </w:r>
+      <w:r>
+        <w:t>.1. Introduction</w:t>
+      </w:r>
+      <w:bookmarkEnd w:id="36"/>
+    </w:p>
+    <w:p>
+      <w:pPr>
+        <w:pStyle w:val="Heading3"/>
+      </w:pPr>
+      <w:bookmarkStart w:id="37" w:name="_Toc74232337"/>
+      <w:r>
+        <w:t>3.</w:t>
+      </w:r>
+      <w:r>
+        <w:t>2</w:t>
+      </w:r>
+      <w:r>
+        <w:t xml:space="preserve">.2. </w:t>
+      </w:r>
+      <w:r>
+        <w:t>Implementation</w:t>
+      </w:r>
+      <w:bookmarkEnd w:id="37"/>
+    </w:p>
+    <w:p/>
     <w:p>
       <w:pPr>
         <w:pStyle w:val="Heading2"/>
       </w:pPr>
-      <w:bookmarkStart w:id="12" w:name="_Toc67471558"/>
-      <w:r>
-        <w:t>2.4. Evaluation tools</w:t>
-      </w:r>
-      <w:bookmarkEnd w:id="12"/>
+      <w:bookmarkStart w:id="38" w:name="_Toc74232338"/>
+      <w:r>
+        <w:t>3</w:t>
+      </w:r>
+      <w:r>
+        <w:t>.</w:t>
+      </w:r>
+      <w:r>
+        <w:t>3</w:t>
+      </w:r>
+      <w:r>
+        <w:t xml:space="preserve">. </w:t>
+      </w:r>
+      <w:r>
+        <w:t xml:space="preserve">Experiment with </w:t>
+      </w:r>
+      <w:r>
+        <w:t xml:space="preserve">the </w:t>
+      </w:r>
+      <w:r>
+        <w:t>best</w:t>
+      </w:r>
+      <w:r>
+        <w:t>-</w:t>
+      </w:r>
+      <w:r>
+        <w:t>effort policy of QoS settings</w:t>
+      </w:r>
+      <w:bookmarkEnd w:id="38"/>
     </w:p>
     <w:p>
       <w:pPr>
         <w:pStyle w:val="Heading3"/>
       </w:pPr>
-      <w:r>
-        <w:t>2.4.1. Stress</w:t>
-      </w:r>
-    </w:p>
-    <w:p/>
+      <w:bookmarkStart w:id="39" w:name="_Toc74232339"/>
+      <w:r>
+        <w:t>3.</w:t>
+      </w:r>
+      <w:r>
+        <w:t>3</w:t>
+      </w:r>
+      <w:r>
+        <w:t>.1. Introduction</w:t>
+      </w:r>
+      <w:bookmarkEnd w:id="39"/>
+    </w:p>
+    <w:p>
+      <w:pPr>
+        <w:pStyle w:val="Heading3"/>
+      </w:pPr>
+      <w:bookmarkStart w:id="40" w:name="_Toc74232340"/>
+      <w:r>
+        <w:t>3.</w:t>
+      </w:r>
+      <w:r>
+        <w:t>3</w:t>
+      </w:r>
+      <w:r>
+        <w:t>.2. Implementation</w:t>
+      </w:r>
+      <w:bookmarkEnd w:id="40"/>
+    </w:p>
     <w:p>
       <w:pPr>
         <w:pStyle w:val="Heading1"/>
       </w:pPr>
-      <w:bookmarkStart w:id="13" w:name="_Toc67471559"/>
-      <w:r>
-        <w:t>3</w:t>
-      </w:r>
-      <w:r>
-        <w:t xml:space="preserve">. Experiment </w:t>
-      </w:r>
-      <w:r>
-        <w:t>I</w:t>
-      </w:r>
-      <w:r>
-        <w:t>mplem</w:t>
-      </w:r>
-      <w:r>
-        <w:t>entation</w:t>
-      </w:r>
-      <w:bookmarkEnd w:id="13"/>
+      <w:bookmarkStart w:id="41" w:name="_Toc74232341"/>
+      <w:r>
+        <w:t>4</w:t>
+      </w:r>
+      <w:r>
+        <w:t xml:space="preserve">. Results </w:t>
+      </w:r>
+      <w:r>
+        <w:t>D</w:t>
+      </w:r>
+      <w:r>
+        <w:t>iscussion</w:t>
+      </w:r>
+      <w:bookmarkEnd w:id="41"/>
     </w:p>
     <w:p>
       <w:pPr>
         <w:pStyle w:val="Heading2"/>
       </w:pPr>
-      <w:bookmarkStart w:id="14" w:name="_Toc67471560"/>
-      <w:r>
-        <w:t>3</w:t>
-      </w:r>
-      <w:r>
-        <w:t>.1. ROS 1 example</w:t>
-      </w:r>
-      <w:bookmarkEnd w:id="14"/>
-    </w:p>
-    <w:p>
-      <w:pPr>
-        <w:pStyle w:val="Heading3"/>
-      </w:pPr>
-      <w:r>
-        <w:t>3.1.1. Introduction</w:t>
-      </w:r>
-    </w:p>
-    <w:p>
-      <w:r>
-        <w:t xml:space="preserve">In order to evaluate ROS 2 first, ROS 1 needed to be evaluated too. Therefore, an example of ROS 1 has been set up </w:t>
-      </w:r>
-      <w:r>
-        <w:t>using mavros which provides communication driver for a numer of autopilots</w:t>
-      </w:r>
-      <w:r>
-        <w:t xml:space="preserve"> in PX4</w:t>
-      </w:r>
-      <w:r>
-        <w:t xml:space="preserve"> with MAVLink communication protocol. The example will send </w:t>
-      </w:r>
-      <w:r>
-        <w:t>goal points over a topic along with a heavy task. Delay time and throughput will be observerd and evaluated.</w:t>
-      </w:r>
-    </w:p>
-    <w:p>
-      <w:pPr>
-        <w:pStyle w:val="Heading3"/>
-      </w:pPr>
-      <w:r>
-        <w:t>3.1.2. Tools and libraries</w:t>
-      </w:r>
-    </w:p>
-    <w:p/>
+      <w:bookmarkStart w:id="42" w:name="_Toc74232342"/>
+      <w:r>
+        <w:t>4</w:t>
+      </w:r>
+      <w:r>
+        <w:t>.</w:t>
+      </w:r>
+      <w:r>
+        <w:t>1</w:t>
+      </w:r>
+      <w:r>
+        <w:t xml:space="preserve">. Experiment with </w:t>
+      </w:r>
+      <w:r>
+        <w:t xml:space="preserve">the </w:t>
+      </w:r>
+      <w:r>
+        <w:t>default policy of QoS settings</w:t>
+      </w:r>
+      <w:bookmarkEnd w:id="42"/>
+    </w:p>
     <w:p>
       <w:pPr>
         <w:pStyle w:val="Heading2"/>
       </w:pPr>
-      <w:bookmarkStart w:id="15" w:name="_Toc67471561"/>
-      <w:r>
-        <w:t>3</w:t>
-      </w:r>
-      <w:r>
-        <w:t>.2. ROS 2 example</w:t>
-      </w:r>
-      <w:bookmarkEnd w:id="15"/>
+      <w:bookmarkStart w:id="43" w:name="_Toc74232343"/>
+      <w:r>
+        <w:t>4</w:t>
+      </w:r>
+      <w:r>
+        <w:t>.</w:t>
+      </w:r>
+      <w:r>
+        <w:t>2</w:t>
+      </w:r>
+      <w:r>
+        <w:t xml:space="preserve">. Experiment with </w:t>
+      </w:r>
+      <w:r>
+        <w:t xml:space="preserve">the </w:t>
+      </w:r>
+      <w:r>
+        <w:t>best</w:t>
+      </w:r>
+      <w:r>
+        <w:t>-</w:t>
+      </w:r>
+      <w:r>
+        <w:t>effort policy of QoS settings</w:t>
+      </w:r>
+      <w:bookmarkEnd w:id="43"/>
+    </w:p>
+    <w:p>
+      <w:pPr>
+        <w:pStyle w:val="Heading2"/>
+      </w:pPr>
+      <w:bookmarkStart w:id="44" w:name="_Toc74232344"/>
+      <w:r>
+        <w:t>4.3. Comparison</w:t>
+      </w:r>
+      <w:bookmarkEnd w:id="44"/>
     </w:p>
     <w:p>
       <w:pPr>
         <w:pStyle w:val="Heading1"/>
       </w:pPr>
-      <w:bookmarkStart w:id="16" w:name="_Toc67471562"/>
-      <w:r>
-        <w:t>4</w:t>
-      </w:r>
-      <w:r>
-        <w:t xml:space="preserve">. Results </w:t>
-      </w:r>
-      <w:r>
-        <w:t>D</w:t>
-      </w:r>
-      <w:r>
-        <w:t>iscussion</w:t>
-      </w:r>
-      <w:bookmarkEnd w:id="16"/>
-    </w:p>
+      <w:bookmarkStart w:id="45" w:name="_Toc74232345"/>
+      <w:r>
+        <w:t>5</w:t>
+      </w:r>
+      <w:r>
+        <w:t>. Conclusion</w:t>
+      </w:r>
+      <w:bookmarkEnd w:id="45"/>
+    </w:p>
+    <w:p/>
+    <w:p/>
     <w:p>
       <w:pPr>
         <w:pStyle w:val="Heading1"/>
       </w:pPr>
-      <w:bookmarkStart w:id="17" w:name="_Toc67471563"/>
-      <w:r>
-        <w:t>5</w:t>
-      </w:r>
-      <w:r>
-        <w:t>. Conclusion</w:t>
-      </w:r>
-      <w:bookmarkEnd w:id="17"/>
-    </w:p>
-    <w:p/>
-    <w:p/>
-    <w:p>
-      <w:pPr>
-        <w:pStyle w:val="Heading1"/>
-      </w:pPr>
-    </w:p>
-    <w:p/>
-    <w:p/>
-    <w:p/>
-    <w:p/>
-    <w:p/>
-    <w:p/>
-    <w:p/>
-    <w:p/>
-    <w:p/>
-    <w:p/>
-    <w:p/>
-    <w:p/>
-    <w:p/>
-    <w:p/>
-    <w:p/>
-    <w:p/>
-    <w:p/>
-    <w:p/>
-    <w:p/>
-    <w:p/>
-    <w:p/>
-    <w:p/>
-    <w:p/>
-    <w:p/>
-    <w:p/>
-    <w:p/>
-    <w:p/>
-    <w:p/>
-    <w:p/>
-    <w:p/>
-    <w:p/>
-    <w:p/>
-    <w:p/>
-    <w:p/>
-    <w:p/>
-    <w:p/>
-    <w:p/>
-    <w:p/>
-    <w:p/>
-    <w:p/>
-    <w:p/>
-    <w:p/>
-    <w:p/>
-    <w:p/>
-    <w:p/>
-    <w:p/>
-    <w:bookmarkStart w:id="18" w:name="_Toc67471564" w:displacedByCustomXml="next"/>
+    </w:p>
+    <w:p/>
+    <w:p/>
+    <w:p/>
+    <w:p/>
+    <w:p/>
+    <w:p/>
+    <w:p/>
+    <w:p/>
+    <w:p/>
+    <w:p/>
+    <w:p/>
+    <w:p/>
+    <w:p/>
+    <w:p/>
+    <w:p/>
+    <w:p/>
+    <w:p/>
+    <w:p/>
+    <w:p/>
+    <w:p/>
+    <w:p/>
+    <w:p/>
+    <w:p/>
+    <w:p/>
+    <w:p/>
+    <w:p/>
+    <w:p/>
+    <w:p/>
+    <w:p/>
+    <w:p/>
+    <w:p/>
+    <w:p/>
+    <w:p/>
+    <w:p/>
+    <w:p/>
+    <w:p/>
+    <w:p/>
+    <w:p/>
+    <w:p/>
+    <w:p/>
+    <w:p/>
+    <w:p/>
+    <w:p/>
+    <w:p/>
+    <w:p/>
+    <w:p/>
+    <w:bookmarkStart w:id="46" w:name="_Toc74232346" w:displacedByCustomXml="next"/>
     <w:sdt>
       <w:sdtPr>
         <w:rPr>
@@ -3414,7 +5898,7 @@
           <w:r>
             <w:t>Bibliography</w:t>
           </w:r>
-          <w:bookmarkEnd w:id="18"/>
+          <w:bookmarkEnd w:id="46"/>
         </w:p>
         <w:sdt>
           <w:sdtPr>
@@ -3525,6 +6009,7 @@
                       <w:rPr>
                         <w:noProof/>
                       </w:rPr>
+                      <w:lastRenderedPageBreak/>
                       <w:t xml:space="preserve">[2] </w:t>
                     </w:r>
                   </w:p>
@@ -4844,6 +7329,19 @@
     <w:unhideWhenUsed/>
     <w:rsid w:val="000870AC"/>
   </w:style>
+  <w:style w:type="paragraph" w:styleId="TOC3">
+    <w:name w:val="toc 3"/>
+    <w:basedOn w:val="Normal"/>
+    <w:next w:val="Normal"/>
+    <w:autoRedefine/>
+    <w:uiPriority w:val="39"/>
+    <w:unhideWhenUsed/>
+    <w:rsid w:val="008E6F44"/>
+    <w:pPr>
+      <w:spacing w:after="100"/>
+      <w:ind w:left="480"/>
+    </w:pPr>
+  </w:style>
 </w:styles>
 </file>
 

</xml_diff>